<commit_message>
Added letter template to media
</commit_message>
<xml_diff>
--- a/Front-End/src/images/media/portfolio/letter-template/letter-template.docx
+++ b/Front-End/src/images/media/portfolio/letter-template/letter-template.docx
@@ -3,8 +3,6 @@
 <w:document xmlns:wpc="http://schemas.microsoft.com/office/word/2010/wordprocessingCanvas" xmlns:cx="http://schemas.microsoft.com/office/drawing/2014/chartex" xmlns:cx1="http://schemas.microsoft.com/office/drawing/2015/9/8/chartex" xmlns:cx2="http://schemas.microsoft.com/office/drawing/2015/10/21/chartex" xmlns:cx3="http://schemas.microsoft.com/office/drawing/2016/5/9/chartex" xmlns:cx4="http://schemas.microsoft.com/office/drawing/2016/5/10/chartex" xmlns:cx5="http://schemas.microsoft.com/office/drawing/2016/5/11/chartex" xmlns:cx6="http://schemas.microsoft.com/office/drawing/2016/5/12/chartex" xmlns:cx7="http://schemas.microsoft.com/office/drawing/2016/5/13/chartex" xmlns:cx8="http://schemas.microsoft.com/office/drawing/2016/5/14/chartex" xmlns:mc="http://schemas.openxmlformats.org/markup-compatibility/2006" xmlns:aink="http://schemas.microsoft.com/office/drawing/2016/ink" xmlns:am3d="http://schemas.microsoft.com/office/drawing/2017/model3d" xmlns:o="urn:schemas-microsoft-com:office:office" xmlns:r="http://schemas.openxmlformats.org/officeDocument/2006/relationships" xmlns:m="http://schemas.openxmlformats.org/officeDocument/2006/math" xmlns:v="urn:schemas-microsoft-com:vml" xmlns:wp14="http://schemas.microsoft.com/office/word/2010/wordprocessingDrawing" xmlns:wp="http://schemas.openxmlformats.org/drawingml/2006/wordprocessingDrawing" xmlns:w10="urn:schemas-microsoft-com:office:word" xmlns:w="http://schemas.openxmlformats.org/wordprocessingml/2006/main" xmlns:w14="http://schemas.microsoft.com/office/word/2010/wordml" xmlns:w15="http://schemas.microsoft.com/office/word/2012/wordml" xmlns:w16cid="http://schemas.microsoft.com/office/word/2016/wordml/cid" xmlns:w16se="http://schemas.microsoft.com/office/word/2015/wordml/symex" xmlns:wpg="http://schemas.microsoft.com/office/word/2010/wordprocessingGroup" xmlns:wpi="http://schemas.microsoft.com/office/word/2010/wordprocessingInk" xmlns:wne="http://schemas.microsoft.com/office/word/2006/wordml" xmlns:wps="http://schemas.microsoft.com/office/word/2010/wordprocessingShape" mc:Ignorable="w14 w15 w16se w16cid wp14">
   <w:body>
     <w:p>
-      <w:bookmarkStart w:id="0" w:name="_GoBack"/>
-      <w:bookmarkEnd w:id="0"/>
       <w:r>
         <w:rPr>
           <w:noProof/>
@@ -12,160 +10,18 @@
         <mc:AlternateContent>
           <mc:Choice Requires="wps">
             <w:drawing>
-              <wp:anchor distT="0" distB="0" distL="114300" distR="114300" simplePos="0" relativeHeight="251679744" behindDoc="0" locked="0" layoutInCell="1" allowOverlap="1" wp14:anchorId="56538360" wp14:editId="5CE3D224">
+              <wp:anchor distT="0" distB="0" distL="114300" distR="114300" simplePos="0" relativeHeight="251661312" behindDoc="0" locked="0" layoutInCell="1" allowOverlap="1">
                 <wp:simplePos x="0" y="0"/>
                 <wp:positionH relativeFrom="column">
-                  <wp:posOffset>-464820</wp:posOffset>
+                  <wp:posOffset>-769687</wp:posOffset>
                 </wp:positionH>
                 <wp:positionV relativeFrom="paragraph">
-                  <wp:posOffset>-24130</wp:posOffset>
+                  <wp:posOffset>-756920</wp:posOffset>
                 </wp:positionV>
-                <wp:extent cx="6945630" cy="0"/>
-                <wp:effectExtent l="0" t="12700" r="13970" b="12700"/>
+                <wp:extent cx="3048000" cy="590550"/>
+                <wp:effectExtent l="0" t="0" r="0" b="6350"/>
                 <wp:wrapNone/>
-                <wp:docPr id="20" name="Straight Connector 20"/>
-                <wp:cNvGraphicFramePr/>
-                <a:graphic xmlns:a="http://schemas.openxmlformats.org/drawingml/2006/main">
-                  <a:graphicData uri="http://schemas.microsoft.com/office/word/2010/wordprocessingShape">
-                    <wps:wsp>
-                      <wps:cNvCnPr/>
-                      <wps:spPr>
-                        <a:xfrm>
-                          <a:off x="0" y="0"/>
-                          <a:ext cx="6945630" cy="0"/>
-                        </a:xfrm>
-                        <a:prstGeom prst="line">
-                          <a:avLst/>
-                        </a:prstGeom>
-                        <a:ln w="19050">
-                          <a:solidFill>
-                            <a:srgbClr val="2D78B7"/>
-                          </a:solidFill>
-                        </a:ln>
-                      </wps:spPr>
-                      <wps:style>
-                        <a:lnRef idx="2">
-                          <a:schemeClr val="accent1"/>
-                        </a:lnRef>
-                        <a:fillRef idx="0">
-                          <a:schemeClr val="accent1"/>
-                        </a:fillRef>
-                        <a:effectRef idx="1">
-                          <a:schemeClr val="accent1"/>
-                        </a:effectRef>
-                        <a:fontRef idx="minor">
-                          <a:schemeClr val="tx1"/>
-                        </a:fontRef>
-                      </wps:style>
-                      <wps:bodyPr/>
-                    </wps:wsp>
-                  </a:graphicData>
-                </a:graphic>
-                <wp14:sizeRelH relativeFrom="margin">
-                  <wp14:pctWidth>0</wp14:pctWidth>
-                </wp14:sizeRelH>
-              </wp:anchor>
-            </w:drawing>
-          </mc:Choice>
-          <mc:Fallback>
-            <w:pict>
-              <v:line w14:anchorId="26DC9756" id="Straight Connector 20" o:spid="_x0000_s1026" style="position:absolute;z-index:251679744;visibility:visible;mso-wrap-style:square;mso-width-percent:0;mso-wrap-distance-left:9pt;mso-wrap-distance-top:0;mso-wrap-distance-right:9pt;mso-wrap-distance-bottom:0;mso-position-horizontal:absolute;mso-position-horizontal-relative:text;mso-position-vertical:absolute;mso-position-vertical-relative:text;mso-width-percent:0;mso-width-relative:margin" from="-36.6pt,-1.9pt" to="510.3pt,-1.9pt" o:gfxdata="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" strokecolor="#2d78b7" strokeweight="1.5pt">
-                <v:stroke joinstyle="miter"/>
-              </v:line>
-            </w:pict>
-          </mc:Fallback>
-        </mc:AlternateContent>
-      </w:r>
-      <w:r>
-        <w:rPr>
-          <w:noProof/>
-        </w:rPr>
-        <mc:AlternateContent>
-          <mc:Choice Requires="wps">
-            <w:drawing>
-              <wp:anchor distT="0" distB="0" distL="114300" distR="114300" simplePos="0" relativeHeight="251677696" behindDoc="0" locked="0" layoutInCell="1" allowOverlap="1">
-                <wp:simplePos x="0" y="0"/>
-                <wp:positionH relativeFrom="column">
-                  <wp:posOffset>-465092</wp:posOffset>
-                </wp:positionH>
-                <wp:positionV relativeFrom="paragraph">
-                  <wp:posOffset>-85090</wp:posOffset>
-                </wp:positionV>
-                <wp:extent cx="6945630" cy="0"/>
-                <wp:effectExtent l="0" t="12700" r="26670" b="25400"/>
-                <wp:wrapNone/>
-                <wp:docPr id="18" name="Straight Connector 18"/>
-                <wp:cNvGraphicFramePr/>
-                <a:graphic xmlns:a="http://schemas.openxmlformats.org/drawingml/2006/main">
-                  <a:graphicData uri="http://schemas.microsoft.com/office/word/2010/wordprocessingShape">
-                    <wps:wsp>
-                      <wps:cNvCnPr/>
-                      <wps:spPr>
-                        <a:xfrm>
-                          <a:off x="0" y="0"/>
-                          <a:ext cx="6945630" cy="0"/>
-                        </a:xfrm>
-                        <a:prstGeom prst="line">
-                          <a:avLst/>
-                        </a:prstGeom>
-                        <a:ln w="34925">
-                          <a:solidFill>
-                            <a:srgbClr val="2D78B7"/>
-                          </a:solidFill>
-                        </a:ln>
-                      </wps:spPr>
-                      <wps:style>
-                        <a:lnRef idx="2">
-                          <a:schemeClr val="accent1"/>
-                        </a:lnRef>
-                        <a:fillRef idx="0">
-                          <a:schemeClr val="accent1"/>
-                        </a:fillRef>
-                        <a:effectRef idx="1">
-                          <a:schemeClr val="accent1"/>
-                        </a:effectRef>
-                        <a:fontRef idx="minor">
-                          <a:schemeClr val="tx1"/>
-                        </a:fontRef>
-                      </wps:style>
-                      <wps:bodyPr/>
-                    </wps:wsp>
-                  </a:graphicData>
-                </a:graphic>
-                <wp14:sizeRelH relativeFrom="margin">
-                  <wp14:pctWidth>0</wp14:pctWidth>
-                </wp14:sizeRelH>
-              </wp:anchor>
-            </w:drawing>
-          </mc:Choice>
-          <mc:Fallback>
-            <w:pict>
-              <v:line w14:anchorId="6E238BB3" id="Straight Connector 18" o:spid="_x0000_s1026" style="position:absolute;z-index:251677696;visibility:visible;mso-wrap-style:square;mso-width-percent:0;mso-wrap-distance-left:9pt;mso-wrap-distance-top:0;mso-wrap-distance-right:9pt;mso-wrap-distance-bottom:0;mso-position-horizontal:absolute;mso-position-horizontal-relative:text;mso-position-vertical:absolute;mso-position-vertical-relative:text;mso-width-percent:0;mso-width-relative:margin" from="-36.6pt,-6.7pt" to="510.3pt,-6.7pt" o:gfxdata="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" strokecolor="#2d78b7" strokeweight="2.75pt">
-                <v:stroke joinstyle="miter"/>
-              </v:line>
-            </w:pict>
-          </mc:Fallback>
-        </mc:AlternateContent>
-      </w:r>
-      <w:r>
-        <w:rPr>
-          <w:noProof/>
-        </w:rPr>
-        <mc:AlternateContent>
-          <mc:Choice Requires="wps">
-            <w:drawing>
-              <wp:anchor distT="0" distB="0" distL="114300" distR="114300" simplePos="0" relativeHeight="251676672" behindDoc="0" locked="0" layoutInCell="1" allowOverlap="1">
-                <wp:simplePos x="0" y="0"/>
-                <wp:positionH relativeFrom="column">
-                  <wp:posOffset>2853559</wp:posOffset>
-                </wp:positionH>
-                <wp:positionV relativeFrom="paragraph">
-                  <wp:posOffset>-693683</wp:posOffset>
-                </wp:positionV>
-                <wp:extent cx="3757689" cy="522889"/>
-                <wp:effectExtent l="0" t="0" r="1905" b="0"/>
-                <wp:wrapNone/>
-                <wp:docPr id="17" name="Text Box 17"/>
+                <wp:docPr id="7" name="Text Box 7"/>
                 <wp:cNvGraphicFramePr/>
                 <a:graphic xmlns:a="http://schemas.openxmlformats.org/drawingml/2006/main">
                   <a:graphicData uri="http://schemas.microsoft.com/office/word/2010/wordprocessingShape">
@@ -174,7 +30,7 @@
                       <wps:spPr>
                         <a:xfrm>
                           <a:off x="0" y="0"/>
-                          <a:ext cx="3757689" cy="522889"/>
+                          <a:ext cx="3048000" cy="590550"/>
                         </a:xfrm>
                         <a:prstGeom prst="rect">
                           <a:avLst/>
@@ -189,33 +45,55 @@
                       <wps:txbx>
                         <w:txbxContent>
                           <w:p>
-                            <w:pPr>
-                              <w:shd w:val="clear" w:color="auto" w:fill="FFFFFF"/>
-                              <w:spacing w:after="120"/>
-                              <w:jc w:val="center"/>
-                              <w:textAlignment w:val="baseline"/>
-                              <w:outlineLvl w:val="2"/>
-                              <w:rPr>
-                                <w:rFonts w:ascii="Verdana" w:eastAsia="Times New Roman" w:hAnsi="Verdana" w:cs="Times New Roman"/>
-                                <w:b/>
-                                <w:bCs/>
-                                <w:color w:val="4A4A4A"/>
-                              </w:rPr>
-                            </w:pPr>
                             <w:r>
                               <w:rPr>
-                                <w:rFonts w:ascii="Verdana" w:eastAsia="Times New Roman" w:hAnsi="Verdana" w:cs="Times New Roman"/>
-                                <w:b/>
-                                <w:bCs/>
-                                <w:color w:val="4A4A4A"/>
+                                <w:noProof/>
                               </w:rPr>
-                              <w:t>Computational and Informatics Resources for Glycoscience</w:t>
+                              <w:drawing>
+                                <wp:inline distT="0" distB="0" distL="0" distR="0" wp14:anchorId="61E3CD3A" wp14:editId="7B4510B8">
+                                  <wp:extent cx="2616200" cy="393700"/>
+                                  <wp:effectExtent l="0" t="0" r="0" b="0"/>
+                                  <wp:docPr id="9" name="Picture 9"/>
+                                  <wp:cNvGraphicFramePr>
+                                    <a:graphicFrameLocks xmlns:a="http://schemas.openxmlformats.org/drawingml/2006/main" noChangeAspect="1"/>
+                                  </wp:cNvGraphicFramePr>
+                                  <a:graphic xmlns:a="http://schemas.openxmlformats.org/drawingml/2006/main">
+                                    <a:graphicData uri="http://schemas.openxmlformats.org/drawingml/2006/picture">
+                                      <pic:pic xmlns:pic="http://schemas.openxmlformats.org/drawingml/2006/picture">
+                                        <pic:nvPicPr>
+                                          <pic:cNvPr id="9" name="logo-glygen-blue 64.png"/>
+                                          <pic:cNvPicPr/>
+                                        </pic:nvPicPr>
+                                        <pic:blipFill>
+                                          <a:blip r:embed="rId4">
+                                            <a:extLst>
+                                              <a:ext uri="{28A0092B-C50C-407E-A947-70E740481C1C}">
+                                                <a14:useLocalDpi xmlns:a14="http://schemas.microsoft.com/office/drawing/2010/main" val="0"/>
+                                              </a:ext>
+                                            </a:extLst>
+                                          </a:blip>
+                                          <a:stretch>
+                                            <a:fillRect/>
+                                          </a:stretch>
+                                        </pic:blipFill>
+                                        <pic:spPr>
+                                          <a:xfrm>
+                                            <a:off x="0" y="0"/>
+                                            <a:ext cx="2616200" cy="393700"/>
+                                          </a:xfrm>
+                                          <a:prstGeom prst="rect">
+                                            <a:avLst/>
+                                          </a:prstGeom>
+                                          <a:ln>
+                                            <a:noFill/>
+                                          </a:ln>
+                                        </pic:spPr>
+                                      </pic:pic>
+                                    </a:graphicData>
+                                  </a:graphic>
+                                </wp:inline>
+                              </w:drawing>
                             </w:r>
-                          </w:p>
-                          <w:p>
-                            <w:pPr>
-                              <w:jc w:val="center"/>
-                            </w:pPr>
                           </w:p>
                         </w:txbxContent>
                       </wps:txbx>
@@ -231,6 +109,9 @@
                 <wp14:sizeRelH relativeFrom="margin">
                   <wp14:pctWidth>0</wp14:pctWidth>
                 </wp14:sizeRelH>
+                <wp14:sizeRelV relativeFrom="margin">
+                  <wp14:pctHeight>0</wp14:pctHeight>
+                </wp14:sizeRelV>
               </wp:anchor>
             </w:drawing>
           </mc:Choice>
@@ -240,37 +121,59 @@
                 <v:stroke joinstyle="miter"/>
                 <v:path gradientshapeok="t" o:connecttype="rect"/>
               </v:shapetype>
-              <v:shape id="Text Box 17" o:spid="_x0000_s1026" type="#_x0000_t202" style="position:absolute;margin-left:224.7pt;margin-top:-54.6pt;width:295.9pt;height:41.15pt;z-index:251676672;visibility:visible;mso-wrap-style:square;mso-width-percent:0;mso-wrap-distance-left:9pt;mso-wrap-distance-top:0;mso-wrap-distance-right:9pt;mso-wrap-distance-bottom:0;mso-position-horizontal:absolute;mso-position-horizontal-relative:text;mso-position-vertical:absolute;mso-position-vertical-relative:text;mso-width-percent:0;mso-width-relative:margin;v-text-anchor:top" o:gfxdata="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" fillcolor="white [3201]" stroked="f" strokeweight=".5pt">
+              <v:shape id="Text Box 7" o:spid="_x0000_s1026" type="#_x0000_t202" style="position:absolute;margin-left:-60.6pt;margin-top:-59.6pt;width:240pt;height:46.5pt;z-index:251661312;visibility:visible;mso-wrap-style:square;mso-width-percent:0;mso-height-percent:0;mso-wrap-distance-left:9pt;mso-wrap-distance-top:0;mso-wrap-distance-right:9pt;mso-wrap-distance-bottom:0;mso-position-horizontal:absolute;mso-position-horizontal-relative:text;mso-position-vertical:absolute;mso-position-vertical-relative:text;mso-width-percent:0;mso-height-percent:0;mso-width-relative:margin;mso-height-relative:margin;v-text-anchor:top" o:gfxdata="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" fillcolor="white [3201]" stroked="f" strokeweight=".5pt">
                 <v:textbox>
                   <w:txbxContent>
                     <w:p>
-                      <w:pPr>
-                        <w:shd w:val="clear" w:color="auto" w:fill="FFFFFF"/>
-                        <w:spacing w:after="120"/>
-                        <w:jc w:val="center"/>
-                        <w:textAlignment w:val="baseline"/>
-                        <w:outlineLvl w:val="2"/>
-                        <w:rPr>
-                          <w:rFonts w:ascii="Verdana" w:eastAsia="Times New Roman" w:hAnsi="Verdana" w:cs="Times New Roman"/>
-                          <w:b/>
-                          <w:bCs/>
-                          <w:color w:val="4A4A4A"/>
-                        </w:rPr>
-                      </w:pPr>
                       <w:r>
                         <w:rPr>
-                          <w:rFonts w:ascii="Verdana" w:eastAsia="Times New Roman" w:hAnsi="Verdana" w:cs="Times New Roman"/>
-                          <w:b/>
-                          <w:bCs/>
-                          <w:color w:val="4A4A4A"/>
+                          <w:noProof/>
                         </w:rPr>
-                        <w:t>Computational and Informatics Resources for Glycoscience</w:t>
+                        <w:drawing>
+                          <wp:inline distT="0" distB="0" distL="0" distR="0" wp14:anchorId="61E3CD3A" wp14:editId="7B4510B8">
+                            <wp:extent cx="2616200" cy="393700"/>
+                            <wp:effectExtent l="0" t="0" r="0" b="0"/>
+                            <wp:docPr id="9" name="Picture 9"/>
+                            <wp:cNvGraphicFramePr>
+                              <a:graphicFrameLocks xmlns:a="http://schemas.openxmlformats.org/drawingml/2006/main" noChangeAspect="1"/>
+                            </wp:cNvGraphicFramePr>
+                            <a:graphic xmlns:a="http://schemas.openxmlformats.org/drawingml/2006/main">
+                              <a:graphicData uri="http://schemas.openxmlformats.org/drawingml/2006/picture">
+                                <pic:pic xmlns:pic="http://schemas.openxmlformats.org/drawingml/2006/picture">
+                                  <pic:nvPicPr>
+                                    <pic:cNvPr id="9" name="logo-glygen-blue 64.png"/>
+                                    <pic:cNvPicPr/>
+                                  </pic:nvPicPr>
+                                  <pic:blipFill>
+                                    <a:blip r:embed="rId4">
+                                      <a:extLst>
+                                        <a:ext uri="{28A0092B-C50C-407E-A947-70E740481C1C}">
+                                          <a14:useLocalDpi xmlns:a14="http://schemas.microsoft.com/office/drawing/2010/main" val="0"/>
+                                        </a:ext>
+                                      </a:extLst>
+                                    </a:blip>
+                                    <a:stretch>
+                                      <a:fillRect/>
+                                    </a:stretch>
+                                  </pic:blipFill>
+                                  <pic:spPr>
+                                    <a:xfrm>
+                                      <a:off x="0" y="0"/>
+                                      <a:ext cx="2616200" cy="393700"/>
+                                    </a:xfrm>
+                                    <a:prstGeom prst="rect">
+                                      <a:avLst/>
+                                    </a:prstGeom>
+                                    <a:ln>
+                                      <a:noFill/>
+                                    </a:ln>
+                                  </pic:spPr>
+                                </pic:pic>
+                              </a:graphicData>
+                            </a:graphic>
+                          </wp:inline>
+                        </w:drawing>
                       </w:r>
-                    </w:p>
-                    <w:p>
-                      <w:pPr>
-                        <w:jc w:val="center"/>
-                      </w:pPr>
                     </w:p>
                   </w:txbxContent>
                 </v:textbox>
@@ -286,18 +189,18 @@
         <mc:AlternateContent>
           <mc:Choice Requires="wps">
             <w:drawing>
-              <wp:anchor distT="0" distB="0" distL="114300" distR="114300" simplePos="0" relativeHeight="251674624" behindDoc="0" locked="0" layoutInCell="1" allowOverlap="1" wp14:anchorId="0CE9FF16" wp14:editId="07EBB128">
+              <wp:anchor distT="0" distB="0" distL="114300" distR="114300" simplePos="0" relativeHeight="251659264" behindDoc="0" locked="0" layoutInCell="1" allowOverlap="1">
                 <wp:simplePos x="0" y="0"/>
                 <wp:positionH relativeFrom="column">
-                  <wp:posOffset>-535440</wp:posOffset>
+                  <wp:posOffset>4776470</wp:posOffset>
                 </wp:positionH>
                 <wp:positionV relativeFrom="paragraph">
-                  <wp:posOffset>-707066</wp:posOffset>
+                  <wp:posOffset>-877181</wp:posOffset>
                 </wp:positionV>
-                <wp:extent cx="2717443" cy="553792"/>
-                <wp:effectExtent l="0" t="0" r="0" b="0"/>
+                <wp:extent cx="2027555" cy="4096385"/>
+                <wp:effectExtent l="0" t="0" r="4445" b="5715"/>
                 <wp:wrapNone/>
-                <wp:docPr id="51" name="Text Box 51"/>
+                <wp:docPr id="2" name="Text Box 2"/>
                 <wp:cNvGraphicFramePr/>
                 <a:graphic xmlns:a="http://schemas.openxmlformats.org/drawingml/2006/main">
                   <a:graphicData uri="http://schemas.microsoft.com/office/word/2010/wordprocessingShape">
@@ -306,12 +209,14 @@
                       <wps:spPr>
                         <a:xfrm>
                           <a:off x="0" y="0"/>
-                          <a:ext cx="2717443" cy="553792"/>
+                          <a:ext cx="2027555" cy="4096385"/>
                         </a:xfrm>
                         <a:prstGeom prst="rect">
                           <a:avLst/>
                         </a:prstGeom>
-                        <a:noFill/>
+                        <a:solidFill>
+                          <a:schemeClr val="lt1"/>
+                        </a:solidFill>
                         <a:ln w="6350">
                           <a:noFill/>
                         </a:ln>
@@ -324,10 +229,10 @@
                                 <w:noProof/>
                               </w:rPr>
                               <w:drawing>
-                                <wp:inline distT="0" distB="0" distL="0" distR="0">
-                                  <wp:extent cx="2197100" cy="381000"/>
-                                  <wp:effectExtent l="0" t="0" r="0" b="0"/>
-                                  <wp:docPr id="63" name="Graphic 63"/>
+                                <wp:inline distT="0" distB="0" distL="0" distR="0" wp14:anchorId="109C3D87" wp14:editId="1E09B327">
+                                  <wp:extent cx="1838325" cy="3846195"/>
+                                  <wp:effectExtent l="0" t="0" r="3175" b="1905"/>
+                                  <wp:docPr id="10" name="Picture 10"/>
                                   <wp:cNvGraphicFramePr>
                                     <a:graphicFrameLocks xmlns:a="http://schemas.openxmlformats.org/drawingml/2006/main" noChangeAspect="1"/>
                                   </wp:cNvGraphicFramePr>
@@ -335,20 +240,11 @@
                                     <a:graphicData uri="http://schemas.openxmlformats.org/drawingml/2006/picture">
                                       <pic:pic xmlns:pic="http://schemas.openxmlformats.org/drawingml/2006/picture">
                                         <pic:nvPicPr>
-                                          <pic:cNvPr id="63" name="logo-glygen-blue 36.svg"/>
+                                          <pic:cNvPr id="1" name=""/>
                                           <pic:cNvPicPr/>
                                         </pic:nvPicPr>
                                         <pic:blipFill>
-                                          <a:blip r:embed="rId6">
-                                            <a:extLst>
-                                              <a:ext uri="{28A0092B-C50C-407E-A947-70E740481C1C}">
-                                                <a14:useLocalDpi xmlns:a14="http://schemas.microsoft.com/office/drawing/2010/main" val="0"/>
-                                              </a:ext>
-                                              <a:ext uri="{96DAC541-7B7A-43D3-8B79-37D633B846F1}">
-                                                <asvg:svgBlip xmlns:asvg="http://schemas.microsoft.com/office/drawing/2016/SVG/main" r:embed="rId7"/>
-                                              </a:ext>
-                                            </a:extLst>
-                                          </a:blip>
+                                          <a:blip r:embed="rId5"/>
                                           <a:stretch>
                                             <a:fillRect/>
                                           </a:stretch>
@@ -356,7 +252,7 @@
                                         <pic:spPr>
                                           <a:xfrm>
                                             <a:off x="0" y="0"/>
-                                            <a:ext cx="2197100" cy="381000"/>
+                                            <a:ext cx="1838325" cy="3846195"/>
                                           </a:xfrm>
                                           <a:prstGeom prst="rect">
                                             <a:avLst/>
@@ -391,19 +287,16 @@
           </mc:Choice>
           <mc:Fallback>
             <w:pict>
-              <v:shape w14:anchorId="0CE9FF16" id="Text Box 51" o:spid="_x0000_s1027" type="#_x0000_t202" style="position:absolute;margin-left:-42.15pt;margin-top:-55.65pt;width:213.95pt;height:43.6pt;z-index:251674624;visibility:visible;mso-wrap-style:square;mso-width-percent:0;mso-height-percent:0;mso-wrap-distance-left:9pt;mso-wrap-distance-top:0;mso-wrap-distance-right:9pt;mso-wrap-distance-bottom:0;mso-position-horizontal:absolute;mso-position-horizontal-relative:text;mso-position-vertical:absolute;mso-position-vertical-relative:text;mso-width-percent:0;mso-height-percent:0;mso-width-relative:margin;mso-height-relative:margin;v-text-anchor:top" o:gfxdata="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" filled="f" stroked="f" strokeweight=".5pt">
+              <v:shape id="Text Box 2" o:spid="_x0000_s1027" type="#_x0000_t202" style="position:absolute;margin-left:376.1pt;margin-top:-69.05pt;width:159.65pt;height:322.55pt;z-index:251659264;visibility:visible;mso-wrap-style:square;mso-width-percent:0;mso-height-percent:0;mso-wrap-distance-left:9pt;mso-wrap-distance-top:0;mso-wrap-distance-right:9pt;mso-wrap-distance-bottom:0;mso-position-horizontal:absolute;mso-position-horizontal-relative:text;mso-position-vertical:absolute;mso-position-vertical-relative:text;mso-width-percent:0;mso-height-percent:0;mso-width-relative:margin;mso-height-relative:margin;v-text-anchor:top" o:gfxdata="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" fillcolor="white [3201]" stroked="f" strokeweight=".5pt">
                 <v:textbox>
                   <w:txbxContent>
                     <w:p>
                       <w:r>
-                        <w:rPr>
-                          <w:noProof/>
-                        </w:rPr>
                         <w:drawing>
-                          <wp:inline distT="0" distB="0" distL="0" distR="0">
-                            <wp:extent cx="2197100" cy="381000"/>
-                            <wp:effectExtent l="0" t="0" r="0" b="0"/>
-                            <wp:docPr id="63" name="Graphic 63"/>
+                          <wp:inline distT="0" distB="0" distL="0" distR="0" wp14:anchorId="109C3D87" wp14:editId="1E09B327">
+                            <wp:extent cx="1838325" cy="3846195"/>
+                            <wp:effectExtent l="0" t="0" r="3175" b="1905"/>
+                            <wp:docPr id="10" name="Picture 10"/>
                             <wp:cNvGraphicFramePr>
                               <a:graphicFrameLocks xmlns:a="http://schemas.openxmlformats.org/drawingml/2006/main" noChangeAspect="1"/>
                             </wp:cNvGraphicFramePr>
@@ -411,20 +304,11 @@
                               <a:graphicData uri="http://schemas.openxmlformats.org/drawingml/2006/picture">
                                 <pic:pic xmlns:pic="http://schemas.openxmlformats.org/drawingml/2006/picture">
                                   <pic:nvPicPr>
-                                    <pic:cNvPr id="63" name="logo-glygen-blue 36.svg"/>
+                                    <pic:cNvPr id="1" name=""/>
                                     <pic:cNvPicPr/>
                                   </pic:nvPicPr>
                                   <pic:blipFill>
-                                    <a:blip r:embed="rId6">
-                                      <a:extLst>
-                                        <a:ext uri="{28A0092B-C50C-407E-A947-70E740481C1C}">
-                                          <a14:useLocalDpi xmlns:a14="http://schemas.microsoft.com/office/drawing/2010/main" val="0"/>
-                                        </a:ext>
-                                        <a:ext uri="{96DAC541-7B7A-43D3-8B79-37D633B846F1}">
-                                          <asvg:svgBlip xmlns:asvg="http://schemas.microsoft.com/office/drawing/2016/SVG/main" r:embed="rId7"/>
-                                        </a:ext>
-                                      </a:extLst>
-                                    </a:blip>
+                                    <a:blip r:embed="rId6"/>
                                     <a:stretch>
                                       <a:fillRect/>
                                     </a:stretch>
@@ -432,7 +316,7 @@
                                   <pic:spPr>
                                     <a:xfrm>
                                       <a:off x="0" y="0"/>
-                                      <a:ext cx="2197100" cy="381000"/>
+                                      <a:ext cx="1838325" cy="3846195"/>
                                     </a:xfrm>
                                     <a:prstGeom prst="rect">
                                       <a:avLst/>
@@ -453,165 +337,9 @@
         </mc:AlternateContent>
       </w:r>
       <w:r>
-        <w:t xml:space="preserve">           </w:t>
-      </w:r>
-      <w:r>
-        <w:tab/>
-      </w:r>
-      <w:r>
-        <w:tab/>
-      </w:r>
-      <w:r>
-        <w:tab/>
-      </w:r>
-      <w:r>
-        <w:tab/>
-      </w:r>
-      <w:r>
-        <w:tab/>
-      </w:r>
-      <w:r>
-        <w:tab/>
-      </w:r>
-      <w:r>
-        <w:tab/>
-      </w:r>
-      <w:r>
-        <w:tab/>
-      </w:r>
-      <w:r>
-        <w:tab/>
-      </w:r>
-      <w:r>
-        <w:tab/>
-      </w:r>
-      <w:r>
-        <w:tab/>
-      </w:r>
-      <w:r>
-        <w:tab/>
-      </w:r>
-      <w:r>
-        <w:tab/>
-      </w:r>
-      <w:r>
-        <w:t xml:space="preserve"> </w:t>
+        <w:t xml:space="preserve">                                                                                   </w:t>
       </w:r>
     </w:p>
-    <w:p>
-      <w:r>
-        <w:tab/>
-      </w:r>
-      <w:r>
-        <w:tab/>
-      </w:r>
-      <w:r>
-        <w:tab/>
-      </w:r>
-      <w:r>
-        <w:tab/>
-      </w:r>
-      <w:r>
-        <w:tab/>
-      </w:r>
-      <w:r>
-        <w:tab/>
-      </w:r>
-      <w:r>
-        <w:tab/>
-      </w:r>
-      <w:r>
-        <w:tab/>
-      </w:r>
-      <w:r>
-        <w:tab/>
-      </w:r>
-      <w:r>
-        <w:tab/>
-      </w:r>
-      <w:r>
-        <w:tab/>
-      </w:r>
-      <w:r>
-        <w:tab/>
-      </w:r>
-      <w:r>
-        <w:tab/>
-      </w:r>
-      <w:r>
-        <w:tab/>
-      </w:r>
-      <w:r>
-        <w:tab/>
-      </w:r>
-      <w:r>
-        <w:tab/>
-      </w:r>
-      <w:r>
-        <w:tab/>
-      </w:r>
-      <w:r>
-        <w:tab/>
-      </w:r>
-      <w:r>
-        <w:tab/>
-      </w:r>
-      <w:r>
-        <w:tab/>
-      </w:r>
-      <w:r>
-        <w:tab/>
-      </w:r>
-      <w:r>
-        <w:tab/>
-      </w:r>
-      <w:r>
-        <w:tab/>
-      </w:r>
-      <w:r>
-        <w:tab/>
-      </w:r>
-      <w:r>
-        <w:tab/>
-      </w:r>
-    </w:p>
-    <w:p/>
-    <w:p/>
-    <w:p/>
-    <w:p/>
-    <w:p/>
-    <w:p/>
-    <w:p/>
-    <w:p/>
-    <w:p/>
-    <w:p/>
-    <w:p/>
-    <w:p/>
-    <w:p/>
-    <w:p/>
-    <w:p/>
-    <w:p/>
-    <w:p/>
-    <w:p/>
-    <w:p/>
-    <w:p/>
-    <w:p/>
-    <w:p/>
-    <w:p/>
-    <w:p/>
-    <w:p/>
-    <w:p/>
-    <w:p/>
-    <w:p/>
-    <w:p/>
-    <w:p/>
-    <w:p/>
-    <w:p/>
-    <w:p/>
-    <w:p/>
-    <w:p/>
-    <w:p/>
-    <w:p/>
     <w:p/>
     <w:p>
       <w:r>
@@ -621,18 +349,18 @@
         <mc:AlternateContent>
           <mc:Choice Requires="wps">
             <w:drawing>
-              <wp:anchor distT="0" distB="0" distL="114300" distR="114300" simplePos="0" relativeHeight="251672576" behindDoc="0" locked="0" layoutInCell="1" allowOverlap="1">
+              <wp:anchor distT="0" distB="0" distL="114300" distR="114300" simplePos="0" relativeHeight="251662336" behindDoc="0" locked="0" layoutInCell="1" allowOverlap="1">
                 <wp:simplePos x="0" y="0"/>
                 <wp:positionH relativeFrom="column">
-                  <wp:posOffset>3905250</wp:posOffset>
+                  <wp:posOffset>3713052</wp:posOffset>
                 </wp:positionH>
                 <wp:positionV relativeFrom="paragraph">
-                  <wp:posOffset>754380</wp:posOffset>
+                  <wp:posOffset>8060690</wp:posOffset>
                 </wp:positionV>
-                <wp:extent cx="2876550" cy="742950"/>
+                <wp:extent cx="2824480" cy="792480"/>
                 <wp:effectExtent l="0" t="0" r="0" b="0"/>
                 <wp:wrapNone/>
-                <wp:docPr id="46" name="Text Box 46"/>
+                <wp:docPr id="4" name="Text Box 4"/>
                 <wp:cNvGraphicFramePr/>
                 <a:graphic xmlns:a="http://schemas.openxmlformats.org/drawingml/2006/main">
                   <a:graphicData uri="http://schemas.microsoft.com/office/word/2010/wordprocessingShape">
@@ -641,7 +369,7 @@
                       <wps:spPr>
                         <a:xfrm>
                           <a:off x="0" y="0"/>
-                          <a:ext cx="2876550" cy="742950"/>
+                          <a:ext cx="2824480" cy="792480"/>
                         </a:xfrm>
                         <a:prstGeom prst="rect">
                           <a:avLst/>
@@ -659,10 +387,10 @@
                                 <w:noProof/>
                               </w:rPr>
                               <w:drawing>
-                                <wp:inline distT="0" distB="0" distL="0" distR="0" wp14:anchorId="4A8E95AB" wp14:editId="5B10A560">
-                                  <wp:extent cx="2347595" cy="431450"/>
-                                  <wp:effectExtent l="0" t="0" r="0" b="0"/>
-                                  <wp:docPr id="56" name="Graphic 56"/>
+                                <wp:inline distT="0" distB="0" distL="0" distR="0" wp14:anchorId="2C34FD88" wp14:editId="07EF1E41">
+                                  <wp:extent cx="2534920" cy="427703"/>
+                                  <wp:effectExtent l="0" t="0" r="0" b="4445"/>
+                                  <wp:docPr id="3" name="Graphic 3"/>
                                   <wp:cNvGraphicFramePr>
                                     <a:graphicFrameLocks xmlns:a="http://schemas.openxmlformats.org/drawingml/2006/main" noChangeAspect="1"/>
                                   </wp:cNvGraphicFramePr>
@@ -670,17 +398,17 @@
                                     <a:graphicData uri="http://schemas.openxmlformats.org/drawingml/2006/picture">
                                       <pic:pic xmlns:pic="http://schemas.openxmlformats.org/drawingml/2006/picture">
                                         <pic:nvPicPr>
-                                          <pic:cNvPr id="45" name="logo-glygen.org-blue 36.svg"/>
+                                          <pic:cNvPr id="3" name="logo-glygen.org-blue-48.svg"/>
                                           <pic:cNvPicPr/>
                                         </pic:nvPicPr>
                                         <pic:blipFill>
-                                          <a:blip r:embed="rId8">
+                                          <a:blip r:embed="rId7">
                                             <a:extLst>
                                               <a:ext uri="{28A0092B-C50C-407E-A947-70E740481C1C}">
                                                 <a14:useLocalDpi xmlns:a14="http://schemas.microsoft.com/office/drawing/2010/main" val="0"/>
                                               </a:ext>
                                               <a:ext uri="{96DAC541-7B7A-43D3-8B79-37D633B846F1}">
-                                                <asvg:svgBlip xmlns:asvg="http://schemas.microsoft.com/office/drawing/2016/SVG/main" r:embed="rId9"/>
+                                                <asvg:svgBlip xmlns:asvg="http://schemas.microsoft.com/office/drawing/2016/SVG/main" r:embed="rId8"/>
                                               </a:ext>
                                             </a:extLst>
                                           </a:blip>
@@ -691,7 +419,7 @@
                                         <pic:spPr>
                                           <a:xfrm>
                                             <a:off x="0" y="0"/>
-                                            <a:ext cx="2347595" cy="431450"/>
+                                            <a:ext cx="2552323" cy="430639"/>
                                           </a:xfrm>
                                           <a:prstGeom prst="rect">
                                             <a:avLst/>
@@ -726,7 +454,7 @@
           </mc:Choice>
           <mc:Fallback>
             <w:pict>
-              <v:shape id="Text Box 46" o:spid="_x0000_s1028" type="#_x0000_t202" style="position:absolute;margin-left:307.5pt;margin-top:59.4pt;width:226.5pt;height:58.5pt;z-index:251672576;visibility:visible;mso-wrap-style:square;mso-width-percent:0;mso-height-percent:0;mso-wrap-distance-left:9pt;mso-wrap-distance-top:0;mso-wrap-distance-right:9pt;mso-wrap-distance-bottom:0;mso-position-horizontal:absolute;mso-position-horizontal-relative:text;mso-position-vertical:absolute;mso-position-vertical-relative:text;mso-width-percent:0;mso-height-percent:0;mso-width-relative:margin;mso-height-relative:margin;v-text-anchor:top" o:gfxdata="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" filled="f" stroked="f" strokeweight=".5pt">
+              <v:shape id="Text Box 4" o:spid="_x0000_s1028" type="#_x0000_t202" style="position:absolute;margin-left:292.35pt;margin-top:634.7pt;width:222.4pt;height:62.4pt;z-index:251662336;visibility:visible;mso-wrap-style:square;mso-width-percent:0;mso-height-percent:0;mso-wrap-distance-left:9pt;mso-wrap-distance-top:0;mso-wrap-distance-right:9pt;mso-wrap-distance-bottom:0;mso-position-horizontal:absolute;mso-position-horizontal-relative:text;mso-position-vertical:absolute;mso-position-vertical-relative:text;mso-width-percent:0;mso-height-percent:0;mso-width-relative:margin;mso-height-relative:margin;v-text-anchor:top" o:gfxdata="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" filled="f" stroked="f" strokeweight=".5pt">
                 <v:textbox>
                   <w:txbxContent>
                     <w:p>
@@ -735,10 +463,10 @@
                           <w:noProof/>
                         </w:rPr>
                         <w:drawing>
-                          <wp:inline distT="0" distB="0" distL="0" distR="0" wp14:anchorId="4A8E95AB" wp14:editId="5B10A560">
-                            <wp:extent cx="2347595" cy="431450"/>
-                            <wp:effectExtent l="0" t="0" r="0" b="0"/>
-                            <wp:docPr id="56" name="Graphic 56"/>
+                          <wp:inline distT="0" distB="0" distL="0" distR="0" wp14:anchorId="2C34FD88" wp14:editId="07EF1E41">
+                            <wp:extent cx="2534920" cy="427703"/>
+                            <wp:effectExtent l="0" t="0" r="0" b="4445"/>
+                            <wp:docPr id="3" name="Graphic 3"/>
                             <wp:cNvGraphicFramePr>
                               <a:graphicFrameLocks xmlns:a="http://schemas.openxmlformats.org/drawingml/2006/main" noChangeAspect="1"/>
                             </wp:cNvGraphicFramePr>
@@ -746,17 +474,17 @@
                               <a:graphicData uri="http://schemas.openxmlformats.org/drawingml/2006/picture">
                                 <pic:pic xmlns:pic="http://schemas.openxmlformats.org/drawingml/2006/picture">
                                   <pic:nvPicPr>
-                                    <pic:cNvPr id="45" name="logo-glygen.org-blue 36.svg"/>
+                                    <pic:cNvPr id="3" name="logo-glygen.org-blue-48.svg"/>
                                     <pic:cNvPicPr/>
                                   </pic:nvPicPr>
                                   <pic:blipFill>
-                                    <a:blip r:embed="rId8">
+                                    <a:blip r:embed="rId7">
                                       <a:extLst>
                                         <a:ext uri="{28A0092B-C50C-407E-A947-70E740481C1C}">
                                           <a14:useLocalDpi xmlns:a14="http://schemas.microsoft.com/office/drawing/2010/main" val="0"/>
                                         </a:ext>
                                         <a:ext uri="{96DAC541-7B7A-43D3-8B79-37D633B846F1}">
-                                          <asvg:svgBlip xmlns:asvg="http://schemas.microsoft.com/office/drawing/2016/SVG/main" r:embed="rId9"/>
+                                          <asvg:svgBlip xmlns:asvg="http://schemas.microsoft.com/office/drawing/2016/SVG/main" r:embed="rId8"/>
                                         </a:ext>
                                       </a:extLst>
                                     </a:blip>
@@ -767,7 +495,7 @@
                                   <pic:spPr>
                                     <a:xfrm>
                                       <a:off x="0" y="0"/>
-                                      <a:ext cx="2347595" cy="431450"/>
+                                      <a:ext cx="2552323" cy="430639"/>
                                     </a:xfrm>
                                     <a:prstGeom prst="rect">
                                       <a:avLst/>
@@ -787,9 +515,167 @@
           </mc:Fallback>
         </mc:AlternateContent>
       </w:r>
+      <w:r>
+        <w:rPr>
+          <w:noProof/>
+        </w:rPr>
+        <mc:AlternateContent>
+          <mc:Choice Requires="wps">
+            <w:drawing>
+              <wp:anchor distT="0" distB="0" distL="114300" distR="114300" simplePos="0" relativeHeight="251660288" behindDoc="0" locked="0" layoutInCell="1" allowOverlap="1">
+                <wp:simplePos x="0" y="0"/>
+                <wp:positionH relativeFrom="column">
+                  <wp:posOffset>-820031</wp:posOffset>
+                </wp:positionH>
+                <wp:positionV relativeFrom="paragraph">
+                  <wp:posOffset>6642735</wp:posOffset>
+                </wp:positionV>
+                <wp:extent cx="4497355" cy="2049145"/>
+                <wp:effectExtent l="0" t="0" r="0" b="0"/>
+                <wp:wrapNone/>
+                <wp:docPr id="6" name="Text Box 6"/>
+                <wp:cNvGraphicFramePr/>
+                <a:graphic xmlns:a="http://schemas.openxmlformats.org/drawingml/2006/main">
+                  <a:graphicData uri="http://schemas.microsoft.com/office/word/2010/wordprocessingShape">
+                    <wps:wsp>
+                      <wps:cNvSpPr txBox="1"/>
+                      <wps:spPr>
+                        <a:xfrm>
+                          <a:off x="0" y="0"/>
+                          <a:ext cx="4497355" cy="2049145"/>
+                        </a:xfrm>
+                        <a:prstGeom prst="rect">
+                          <a:avLst/>
+                        </a:prstGeom>
+                        <a:solidFill>
+                          <a:schemeClr val="lt1"/>
+                        </a:solidFill>
+                        <a:ln w="6350">
+                          <a:noFill/>
+                        </a:ln>
+                      </wps:spPr>
+                      <wps:txbx>
+                        <w:txbxContent>
+                          <w:p>
+                            <w:r>
+                              <w:rPr>
+                                <w:noProof/>
+                              </w:rPr>
+                              <w:drawing>
+                                <wp:inline distT="0" distB="0" distL="0" distR="0" wp14:anchorId="340FFBB2" wp14:editId="08ED0086">
+                                  <wp:extent cx="4029710" cy="1951355"/>
+                                  <wp:effectExtent l="0" t="0" r="0" b="4445"/>
+                                  <wp:docPr id="1" name="Picture 1"/>
+                                  <wp:cNvGraphicFramePr>
+                                    <a:graphicFrameLocks xmlns:a="http://schemas.openxmlformats.org/drawingml/2006/main" noChangeAspect="1"/>
+                                  </wp:cNvGraphicFramePr>
+                                  <a:graphic xmlns:a="http://schemas.openxmlformats.org/drawingml/2006/main">
+                                    <a:graphicData uri="http://schemas.openxmlformats.org/drawingml/2006/picture">
+                                      <pic:pic xmlns:pic="http://schemas.openxmlformats.org/drawingml/2006/picture">
+                                        <pic:nvPicPr>
+                                          <pic:cNvPr id="1" name=""/>
+                                          <pic:cNvPicPr/>
+                                        </pic:nvPicPr>
+                                        <pic:blipFill>
+                                          <a:blip r:embed="rId9"/>
+                                          <a:stretch>
+                                            <a:fillRect/>
+                                          </a:stretch>
+                                        </pic:blipFill>
+                                        <pic:spPr>
+                                          <a:xfrm>
+                                            <a:off x="0" y="0"/>
+                                            <a:ext cx="4029710" cy="1951355"/>
+                                          </a:xfrm>
+                                          <a:prstGeom prst="rect">
+                                            <a:avLst/>
+                                          </a:prstGeom>
+                                        </pic:spPr>
+                                      </pic:pic>
+                                    </a:graphicData>
+                                  </a:graphic>
+                                </wp:inline>
+                              </w:drawing>
+                            </w:r>
+                          </w:p>
+                        </w:txbxContent>
+                      </wps:txbx>
+                      <wps:bodyPr rot="0" spcFirstLastPara="0" vertOverflow="overflow" horzOverflow="overflow" vert="horz" wrap="square" lIns="91440" tIns="45720" rIns="91440" bIns="45720" numCol="1" spcCol="0" rtlCol="0" fromWordArt="0" anchor="t" anchorCtr="0" forceAA="0" compatLnSpc="1">
+                        <a:prstTxWarp prst="textNoShape">
+                          <a:avLst/>
+                        </a:prstTxWarp>
+                        <a:noAutofit/>
+                      </wps:bodyPr>
+                    </wps:wsp>
+                  </a:graphicData>
+                </a:graphic>
+                <wp14:sizeRelH relativeFrom="margin">
+                  <wp14:pctWidth>0</wp14:pctWidth>
+                </wp14:sizeRelH>
+                <wp14:sizeRelV relativeFrom="margin">
+                  <wp14:pctHeight>0</wp14:pctHeight>
+                </wp14:sizeRelV>
+              </wp:anchor>
+            </w:drawing>
+          </mc:Choice>
+          <mc:Fallback>
+            <w:pict>
+              <v:shape id="Text Box 6" o:spid="_x0000_s1028" type="#_x0000_t202" style="position:absolute;margin-left:-64.55pt;margin-top:523.05pt;width:354.1pt;height:161.35pt;z-index:251660288;visibility:visible;mso-wrap-style:square;mso-width-percent:0;mso-height-percent:0;mso-wrap-distance-left:9pt;mso-wrap-distance-top:0;mso-wrap-distance-right:9pt;mso-wrap-distance-bottom:0;mso-position-horizontal:absolute;mso-position-horizontal-relative:text;mso-position-vertical:absolute;mso-position-vertical-relative:text;mso-width-percent:0;mso-height-percent:0;mso-width-relative:margin;mso-height-relative:margin;v-text-anchor:top" o:gfxdata="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" fillcolor="white [3201]" stroked="f" strokeweight=".5pt">
+                <v:textbox>
+                  <w:txbxContent>
+                    <w:p>
+                      <w:r>
+                        <w:drawing>
+                          <wp:inline distT="0" distB="0" distL="0" distR="0" wp14:anchorId="340FFBB2" wp14:editId="08ED0086">
+                            <wp:extent cx="4029710" cy="1951355"/>
+                            <wp:effectExtent l="0" t="0" r="0" b="4445"/>
+                            <wp:docPr id="1" name="Picture 1"/>
+                            <wp:cNvGraphicFramePr>
+                              <a:graphicFrameLocks xmlns:a="http://schemas.openxmlformats.org/drawingml/2006/main" noChangeAspect="1"/>
+                            </wp:cNvGraphicFramePr>
+                            <a:graphic xmlns:a="http://schemas.openxmlformats.org/drawingml/2006/main">
+                              <a:graphicData uri="http://schemas.openxmlformats.org/drawingml/2006/picture">
+                                <pic:pic xmlns:pic="http://schemas.openxmlformats.org/drawingml/2006/picture">
+                                  <pic:nvPicPr>
+                                    <pic:cNvPr id="1" name=""/>
+                                    <pic:cNvPicPr/>
+                                  </pic:nvPicPr>
+                                  <pic:blipFill>
+                                    <a:blip r:embed="rId10"/>
+                                    <a:stretch>
+                                      <a:fillRect/>
+                                    </a:stretch>
+                                  </pic:blipFill>
+                                  <pic:spPr>
+                                    <a:xfrm>
+                                      <a:off x="0" y="0"/>
+                                      <a:ext cx="4029710" cy="1951355"/>
+                                    </a:xfrm>
+                                    <a:prstGeom prst="rect">
+                                      <a:avLst/>
+                                    </a:prstGeom>
+                                  </pic:spPr>
+                                </pic:pic>
+                              </a:graphicData>
+                            </a:graphic>
+                          </wp:inline>
+                        </w:drawing>
+                      </w:r>
+                    </w:p>
+                  </w:txbxContent>
+                </v:textbox>
+              </v:shape>
+            </w:pict>
+          </mc:Fallback>
+        </mc:AlternateContent>
+      </w:r>
+      <w:r>
+        <w:t xml:space="preserve">                                                                              </w:t>
+      </w:r>
+      <w:bookmarkStart w:id="0" w:name="_GoBack"/>
+      <w:bookmarkEnd w:id="0"/>
     </w:p>
     <w:sectPr>
-      <w:footerReference w:type="default" r:id="rId10"/>
       <w:pgSz w:w="12240" w:h="15840"/>
       <w:pgMar w:top="1440" w:right="1440" w:bottom="1440" w:left="1440" w:header="720" w:footer="720" w:gutter="0"/>
       <w:cols w:space="720"/>
@@ -797,60 +683,6 @@
     </w:sectPr>
   </w:body>
 </w:document>
-</file>
-
-<file path=word/endnotes.xml><?xml version="1.0" encoding="utf-8"?>
-<w:endnotes xmlns:wpc="http://schemas.microsoft.com/office/word/2010/wordprocessingCanvas" xmlns:cx="http://schemas.microsoft.com/office/drawing/2014/chartex" xmlns:cx1="http://schemas.microsoft.com/office/drawing/2015/9/8/chartex" xmlns:cx2="http://schemas.microsoft.com/office/drawing/2015/10/21/chartex" xmlns:cx3="http://schemas.microsoft.com/office/drawing/2016/5/9/chartex" xmlns:cx4="http://schemas.microsoft.com/office/drawing/2016/5/10/chartex" xmlns:cx5="http://schemas.microsoft.com/office/drawing/2016/5/11/chartex" xmlns:cx6="http://schemas.microsoft.com/office/drawing/2016/5/12/chartex" xmlns:cx7="http://schemas.microsoft.com/office/drawing/2016/5/13/chartex" xmlns:cx8="http://schemas.microsoft.com/office/drawing/2016/5/14/chartex" xmlns:mc="http://schemas.openxmlformats.org/markup-compatibility/2006" xmlns:aink="http://schemas.microsoft.com/office/drawing/2016/ink" xmlns:am3d="http://schemas.microsoft.com/office/drawing/2017/model3d" xmlns:o="urn:schemas-microsoft-com:office:office" xmlns:r="http://schemas.openxmlformats.org/officeDocument/2006/relationships" xmlns:m="http://schemas.openxmlformats.org/officeDocument/2006/math" xmlns:v="urn:schemas-microsoft-com:vml" xmlns:wp14="http://schemas.microsoft.com/office/word/2010/wordprocessingDrawing" xmlns:wp="http://schemas.openxmlformats.org/drawingml/2006/wordprocessingDrawing" xmlns:w10="urn:schemas-microsoft-com:office:word" xmlns:w="http://schemas.openxmlformats.org/wordprocessingml/2006/main" xmlns:w14="http://schemas.microsoft.com/office/word/2010/wordml" xmlns:w15="http://schemas.microsoft.com/office/word/2012/wordml" xmlns:w16cid="http://schemas.microsoft.com/office/word/2016/wordml/cid" xmlns:w16se="http://schemas.microsoft.com/office/word/2015/wordml/symex" xmlns:wpg="http://schemas.microsoft.com/office/word/2010/wordprocessingGroup" xmlns:wpi="http://schemas.microsoft.com/office/word/2010/wordprocessingInk" xmlns:wne="http://schemas.microsoft.com/office/word/2006/wordml" xmlns:wps="http://schemas.microsoft.com/office/word/2010/wordprocessingShape" mc:Ignorable="w14 w15 w16se w16cid wp14">
-  <w:endnote w:type="separator" w:id="-1">
-    <w:p>
-      <w:r>
-        <w:separator/>
-      </w:r>
-    </w:p>
-  </w:endnote>
-  <w:endnote w:type="continuationSeparator" w:id="0">
-    <w:p>
-      <w:r>
-        <w:continuationSeparator/>
-      </w:r>
-    </w:p>
-  </w:endnote>
-</w:endnotes>
-</file>
-
-<file path=word/footer1.xml><?xml version="1.0" encoding="utf-8"?>
-<w:ftr xmlns:wpc="http://schemas.microsoft.com/office/word/2010/wordprocessingCanvas" xmlns:cx="http://schemas.microsoft.com/office/drawing/2014/chartex" xmlns:cx1="http://schemas.microsoft.com/office/drawing/2015/9/8/chartex" xmlns:cx2="http://schemas.microsoft.com/office/drawing/2015/10/21/chartex" xmlns:cx3="http://schemas.microsoft.com/office/drawing/2016/5/9/chartex" xmlns:cx4="http://schemas.microsoft.com/office/drawing/2016/5/10/chartex" xmlns:cx5="http://schemas.microsoft.com/office/drawing/2016/5/11/chartex" xmlns:cx6="http://schemas.microsoft.com/office/drawing/2016/5/12/chartex" xmlns:cx7="http://schemas.microsoft.com/office/drawing/2016/5/13/chartex" xmlns:cx8="http://schemas.microsoft.com/office/drawing/2016/5/14/chartex" xmlns:mc="http://schemas.openxmlformats.org/markup-compatibility/2006" xmlns:aink="http://schemas.microsoft.com/office/drawing/2016/ink" xmlns:am3d="http://schemas.microsoft.com/office/drawing/2017/model3d" xmlns:o="urn:schemas-microsoft-com:office:office" xmlns:r="http://schemas.openxmlformats.org/officeDocument/2006/relationships" xmlns:m="http://schemas.openxmlformats.org/officeDocument/2006/math" xmlns:v="urn:schemas-microsoft-com:vml" xmlns:wp14="http://schemas.microsoft.com/office/word/2010/wordprocessingDrawing" xmlns:wp="http://schemas.openxmlformats.org/drawingml/2006/wordprocessingDrawing" xmlns:w10="urn:schemas-microsoft-com:office:word" xmlns:w="http://schemas.openxmlformats.org/wordprocessingml/2006/main" xmlns:w14="http://schemas.microsoft.com/office/word/2010/wordml" xmlns:w15="http://schemas.microsoft.com/office/word/2012/wordml" xmlns:w16cid="http://schemas.microsoft.com/office/word/2016/wordml/cid" xmlns:w16se="http://schemas.microsoft.com/office/word/2015/wordml/symex" xmlns:wpg="http://schemas.microsoft.com/office/word/2010/wordprocessingGroup" xmlns:wpi="http://schemas.microsoft.com/office/word/2010/wordprocessingInk" xmlns:wne="http://schemas.microsoft.com/office/word/2006/wordml" xmlns:wps="http://schemas.microsoft.com/office/word/2010/wordprocessingShape" mc:Ignorable="w14 w15 w16se w16cid wp14">
-  <w:p>
-    <w:pPr>
-      <w:pStyle w:val="Footer"/>
-    </w:pPr>
-    <w:r>
-      <w:tab/>
-    </w:r>
-    <w:r>
-      <w:tab/>
-    </w:r>
-  </w:p>
-</w:ftr>
-</file>
-
-<file path=word/footnotes.xml><?xml version="1.0" encoding="utf-8"?>
-<w:footnotes xmlns:wpc="http://schemas.microsoft.com/office/word/2010/wordprocessingCanvas" xmlns:cx="http://schemas.microsoft.com/office/drawing/2014/chartex" xmlns:cx1="http://schemas.microsoft.com/office/drawing/2015/9/8/chartex" xmlns:cx2="http://schemas.microsoft.com/office/drawing/2015/10/21/chartex" xmlns:cx3="http://schemas.microsoft.com/office/drawing/2016/5/9/chartex" xmlns:cx4="http://schemas.microsoft.com/office/drawing/2016/5/10/chartex" xmlns:cx5="http://schemas.microsoft.com/office/drawing/2016/5/11/chartex" xmlns:cx6="http://schemas.microsoft.com/office/drawing/2016/5/12/chartex" xmlns:cx7="http://schemas.microsoft.com/office/drawing/2016/5/13/chartex" xmlns:cx8="http://schemas.microsoft.com/office/drawing/2016/5/14/chartex" xmlns:mc="http://schemas.openxmlformats.org/markup-compatibility/2006" xmlns:aink="http://schemas.microsoft.com/office/drawing/2016/ink" xmlns:am3d="http://schemas.microsoft.com/office/drawing/2017/model3d" xmlns:o="urn:schemas-microsoft-com:office:office" xmlns:r="http://schemas.openxmlformats.org/officeDocument/2006/relationships" xmlns:m="http://schemas.openxmlformats.org/officeDocument/2006/math" xmlns:v="urn:schemas-microsoft-com:vml" xmlns:wp14="http://schemas.microsoft.com/office/word/2010/wordprocessingDrawing" xmlns:wp="http://schemas.openxmlformats.org/drawingml/2006/wordprocessingDrawing" xmlns:w10="urn:schemas-microsoft-com:office:word" xmlns:w="http://schemas.openxmlformats.org/wordprocessingml/2006/main" xmlns:w14="http://schemas.microsoft.com/office/word/2010/wordml" xmlns:w15="http://schemas.microsoft.com/office/word/2012/wordml" xmlns:w16cid="http://schemas.microsoft.com/office/word/2016/wordml/cid" xmlns:w16se="http://schemas.microsoft.com/office/word/2015/wordml/symex" xmlns:wpg="http://schemas.microsoft.com/office/word/2010/wordprocessingGroup" xmlns:wpi="http://schemas.microsoft.com/office/word/2010/wordprocessingInk" xmlns:wne="http://schemas.microsoft.com/office/word/2006/wordml" xmlns:wps="http://schemas.microsoft.com/office/word/2010/wordprocessingShape" mc:Ignorable="w14 w15 w16se w16cid wp14">
-  <w:footnote w:type="separator" w:id="-1">
-    <w:p>
-      <w:r>
-        <w:separator/>
-      </w:r>
-    </w:p>
-  </w:footnote>
-  <w:footnote w:type="continuationSeparator" w:id="0">
-    <w:p>
-      <w:r>
-        <w:continuationSeparator/>
-      </w:r>
-    </w:p>
-  </w:footnote>
-</w:footnotes>
 </file>
 
 <file path=word/styles.xml><?xml version="1.0" encoding="utf-8"?>
@@ -1246,26 +1078,6 @@
   <w:style w:type="paragraph" w:default="1" w:styleId="Normal">
     <w:name w:val="Normal"/>
     <w:qFormat/>
-    <w:rsid w:val="000D6066"/>
-  </w:style>
-  <w:style w:type="paragraph" w:styleId="Heading3">
-    <w:name w:val="heading 3"/>
-    <w:basedOn w:val="Normal"/>
-    <w:link w:val="Heading3Char"/>
-    <w:uiPriority w:val="9"/>
-    <w:qFormat/>
-    <w:rsid w:val="00B13F1C"/>
-    <w:pPr>
-      <w:spacing w:before="100" w:beforeAutospacing="1" w:after="100" w:afterAutospacing="1"/>
-      <w:outlineLvl w:val="2"/>
-    </w:pPr>
-    <w:rPr>
-      <w:rFonts w:ascii="Times New Roman" w:eastAsia="Times New Roman" w:hAnsi="Times New Roman" w:cs="Times New Roman"/>
-      <w:b/>
-      <w:bCs/>
-      <w:sz w:val="27"/>
-      <w:szCs w:val="27"/>
-    </w:rPr>
   </w:style>
   <w:style w:type="character" w:default="1" w:styleId="DefaultParagraphFont">
     <w:name w:val="Default Paragraph Font"/>
@@ -1293,62 +1105,6 @@
     <w:uiPriority w:val="99"/>
     <w:semiHidden/>
     <w:unhideWhenUsed/>
-  </w:style>
-  <w:style w:type="paragraph" w:styleId="Header">
-    <w:name w:val="header"/>
-    <w:basedOn w:val="Normal"/>
-    <w:link w:val="HeaderChar"/>
-    <w:uiPriority w:val="99"/>
-    <w:unhideWhenUsed/>
-    <w:rsid w:val="00AD3EEB"/>
-    <w:pPr>
-      <w:tabs>
-        <w:tab w:val="center" w:pos="4680"/>
-        <w:tab w:val="right" w:pos="9360"/>
-      </w:tabs>
-    </w:pPr>
-  </w:style>
-  <w:style w:type="character" w:customStyle="1" w:styleId="HeaderChar">
-    <w:name w:val="Header Char"/>
-    <w:basedOn w:val="DefaultParagraphFont"/>
-    <w:link w:val="Header"/>
-    <w:uiPriority w:val="99"/>
-    <w:rsid w:val="00AD3EEB"/>
-  </w:style>
-  <w:style w:type="paragraph" w:styleId="Footer">
-    <w:name w:val="footer"/>
-    <w:basedOn w:val="Normal"/>
-    <w:link w:val="FooterChar"/>
-    <w:uiPriority w:val="99"/>
-    <w:unhideWhenUsed/>
-    <w:rsid w:val="00AD3EEB"/>
-    <w:pPr>
-      <w:tabs>
-        <w:tab w:val="center" w:pos="4680"/>
-        <w:tab w:val="right" w:pos="9360"/>
-      </w:tabs>
-    </w:pPr>
-  </w:style>
-  <w:style w:type="character" w:customStyle="1" w:styleId="FooterChar">
-    <w:name w:val="Footer Char"/>
-    <w:basedOn w:val="DefaultParagraphFont"/>
-    <w:link w:val="Footer"/>
-    <w:uiPriority w:val="99"/>
-    <w:rsid w:val="00AD3EEB"/>
-  </w:style>
-  <w:style w:type="character" w:customStyle="1" w:styleId="Heading3Char">
-    <w:name w:val="Heading 3 Char"/>
-    <w:basedOn w:val="DefaultParagraphFont"/>
-    <w:link w:val="Heading3"/>
-    <w:uiPriority w:val="9"/>
-    <w:rsid w:val="00B13F1C"/>
-    <w:rPr>
-      <w:rFonts w:ascii="Times New Roman" w:eastAsia="Times New Roman" w:hAnsi="Times New Roman" w:cs="Times New Roman"/>
-      <w:b/>
-      <w:bCs/>
-      <w:sz w:val="27"/>
-      <w:szCs w:val="27"/>
-    </w:rPr>
   </w:style>
 </w:styles>
 </file>

</xml_diff>

<commit_message>
Revert "Added letter template to media"
This reverts commit b6884e0d308e2510912d2ea9d588641d3621626c.
</commit_message>
<xml_diff>
--- a/Front-End/src/images/media/portfolio/letter-template/letter-template.docx
+++ b/Front-End/src/images/media/portfolio/letter-template/letter-template.docx
@@ -3,6 +3,8 @@
 <w:document xmlns:wpc="http://schemas.microsoft.com/office/word/2010/wordprocessingCanvas" xmlns:cx="http://schemas.microsoft.com/office/drawing/2014/chartex" xmlns:cx1="http://schemas.microsoft.com/office/drawing/2015/9/8/chartex" xmlns:cx2="http://schemas.microsoft.com/office/drawing/2015/10/21/chartex" xmlns:cx3="http://schemas.microsoft.com/office/drawing/2016/5/9/chartex" xmlns:cx4="http://schemas.microsoft.com/office/drawing/2016/5/10/chartex" xmlns:cx5="http://schemas.microsoft.com/office/drawing/2016/5/11/chartex" xmlns:cx6="http://schemas.microsoft.com/office/drawing/2016/5/12/chartex" xmlns:cx7="http://schemas.microsoft.com/office/drawing/2016/5/13/chartex" xmlns:cx8="http://schemas.microsoft.com/office/drawing/2016/5/14/chartex" xmlns:mc="http://schemas.openxmlformats.org/markup-compatibility/2006" xmlns:aink="http://schemas.microsoft.com/office/drawing/2016/ink" xmlns:am3d="http://schemas.microsoft.com/office/drawing/2017/model3d" xmlns:o="urn:schemas-microsoft-com:office:office" xmlns:r="http://schemas.openxmlformats.org/officeDocument/2006/relationships" xmlns:m="http://schemas.openxmlformats.org/officeDocument/2006/math" xmlns:v="urn:schemas-microsoft-com:vml" xmlns:wp14="http://schemas.microsoft.com/office/word/2010/wordprocessingDrawing" xmlns:wp="http://schemas.openxmlformats.org/drawingml/2006/wordprocessingDrawing" xmlns:w10="urn:schemas-microsoft-com:office:word" xmlns:w="http://schemas.openxmlformats.org/wordprocessingml/2006/main" xmlns:w14="http://schemas.microsoft.com/office/word/2010/wordml" xmlns:w15="http://schemas.microsoft.com/office/word/2012/wordml" xmlns:w16cid="http://schemas.microsoft.com/office/word/2016/wordml/cid" xmlns:w16se="http://schemas.microsoft.com/office/word/2015/wordml/symex" xmlns:wpg="http://schemas.microsoft.com/office/word/2010/wordprocessingGroup" xmlns:wpi="http://schemas.microsoft.com/office/word/2010/wordprocessingInk" xmlns:wne="http://schemas.microsoft.com/office/word/2006/wordml" xmlns:wps="http://schemas.microsoft.com/office/word/2010/wordprocessingShape" mc:Ignorable="w14 w15 w16se w16cid wp14">
   <w:body>
     <w:p>
+      <w:bookmarkStart w:id="0" w:name="_GoBack"/>
+      <w:bookmarkEnd w:id="0"/>
       <w:r>
         <w:rPr>
           <w:noProof/>
@@ -10,18 +12,160 @@
         <mc:AlternateContent>
           <mc:Choice Requires="wps">
             <w:drawing>
-              <wp:anchor distT="0" distB="0" distL="114300" distR="114300" simplePos="0" relativeHeight="251661312" behindDoc="0" locked="0" layoutInCell="1" allowOverlap="1">
+              <wp:anchor distT="0" distB="0" distL="114300" distR="114300" simplePos="0" relativeHeight="251679744" behindDoc="0" locked="0" layoutInCell="1" allowOverlap="1" wp14:anchorId="56538360" wp14:editId="5CE3D224">
                 <wp:simplePos x="0" y="0"/>
                 <wp:positionH relativeFrom="column">
-                  <wp:posOffset>-769687</wp:posOffset>
+                  <wp:posOffset>-464820</wp:posOffset>
                 </wp:positionH>
                 <wp:positionV relativeFrom="paragraph">
-                  <wp:posOffset>-756920</wp:posOffset>
+                  <wp:posOffset>-24130</wp:posOffset>
                 </wp:positionV>
-                <wp:extent cx="3048000" cy="590550"/>
-                <wp:effectExtent l="0" t="0" r="0" b="6350"/>
+                <wp:extent cx="6945630" cy="0"/>
+                <wp:effectExtent l="0" t="12700" r="13970" b="12700"/>
                 <wp:wrapNone/>
-                <wp:docPr id="7" name="Text Box 7"/>
+                <wp:docPr id="20" name="Straight Connector 20"/>
+                <wp:cNvGraphicFramePr/>
+                <a:graphic xmlns:a="http://schemas.openxmlformats.org/drawingml/2006/main">
+                  <a:graphicData uri="http://schemas.microsoft.com/office/word/2010/wordprocessingShape">
+                    <wps:wsp>
+                      <wps:cNvCnPr/>
+                      <wps:spPr>
+                        <a:xfrm>
+                          <a:off x="0" y="0"/>
+                          <a:ext cx="6945630" cy="0"/>
+                        </a:xfrm>
+                        <a:prstGeom prst="line">
+                          <a:avLst/>
+                        </a:prstGeom>
+                        <a:ln w="19050">
+                          <a:solidFill>
+                            <a:srgbClr val="2D78B7"/>
+                          </a:solidFill>
+                        </a:ln>
+                      </wps:spPr>
+                      <wps:style>
+                        <a:lnRef idx="2">
+                          <a:schemeClr val="accent1"/>
+                        </a:lnRef>
+                        <a:fillRef idx="0">
+                          <a:schemeClr val="accent1"/>
+                        </a:fillRef>
+                        <a:effectRef idx="1">
+                          <a:schemeClr val="accent1"/>
+                        </a:effectRef>
+                        <a:fontRef idx="minor">
+                          <a:schemeClr val="tx1"/>
+                        </a:fontRef>
+                      </wps:style>
+                      <wps:bodyPr/>
+                    </wps:wsp>
+                  </a:graphicData>
+                </a:graphic>
+                <wp14:sizeRelH relativeFrom="margin">
+                  <wp14:pctWidth>0</wp14:pctWidth>
+                </wp14:sizeRelH>
+              </wp:anchor>
+            </w:drawing>
+          </mc:Choice>
+          <mc:Fallback>
+            <w:pict>
+              <v:line w14:anchorId="26DC9756" id="Straight Connector 20" o:spid="_x0000_s1026" style="position:absolute;z-index:251679744;visibility:visible;mso-wrap-style:square;mso-width-percent:0;mso-wrap-distance-left:9pt;mso-wrap-distance-top:0;mso-wrap-distance-right:9pt;mso-wrap-distance-bottom:0;mso-position-horizontal:absolute;mso-position-horizontal-relative:text;mso-position-vertical:absolute;mso-position-vertical-relative:text;mso-width-percent:0;mso-width-relative:margin" from="-36.6pt,-1.9pt" to="510.3pt,-1.9pt" o:gfxdata="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" strokecolor="#2d78b7" strokeweight="1.5pt">
+                <v:stroke joinstyle="miter"/>
+              </v:line>
+            </w:pict>
+          </mc:Fallback>
+        </mc:AlternateContent>
+      </w:r>
+      <w:r>
+        <w:rPr>
+          <w:noProof/>
+        </w:rPr>
+        <mc:AlternateContent>
+          <mc:Choice Requires="wps">
+            <w:drawing>
+              <wp:anchor distT="0" distB="0" distL="114300" distR="114300" simplePos="0" relativeHeight="251677696" behindDoc="0" locked="0" layoutInCell="1" allowOverlap="1">
+                <wp:simplePos x="0" y="0"/>
+                <wp:positionH relativeFrom="column">
+                  <wp:posOffset>-465092</wp:posOffset>
+                </wp:positionH>
+                <wp:positionV relativeFrom="paragraph">
+                  <wp:posOffset>-85090</wp:posOffset>
+                </wp:positionV>
+                <wp:extent cx="6945630" cy="0"/>
+                <wp:effectExtent l="0" t="12700" r="26670" b="25400"/>
+                <wp:wrapNone/>
+                <wp:docPr id="18" name="Straight Connector 18"/>
+                <wp:cNvGraphicFramePr/>
+                <a:graphic xmlns:a="http://schemas.openxmlformats.org/drawingml/2006/main">
+                  <a:graphicData uri="http://schemas.microsoft.com/office/word/2010/wordprocessingShape">
+                    <wps:wsp>
+                      <wps:cNvCnPr/>
+                      <wps:spPr>
+                        <a:xfrm>
+                          <a:off x="0" y="0"/>
+                          <a:ext cx="6945630" cy="0"/>
+                        </a:xfrm>
+                        <a:prstGeom prst="line">
+                          <a:avLst/>
+                        </a:prstGeom>
+                        <a:ln w="34925">
+                          <a:solidFill>
+                            <a:srgbClr val="2D78B7"/>
+                          </a:solidFill>
+                        </a:ln>
+                      </wps:spPr>
+                      <wps:style>
+                        <a:lnRef idx="2">
+                          <a:schemeClr val="accent1"/>
+                        </a:lnRef>
+                        <a:fillRef idx="0">
+                          <a:schemeClr val="accent1"/>
+                        </a:fillRef>
+                        <a:effectRef idx="1">
+                          <a:schemeClr val="accent1"/>
+                        </a:effectRef>
+                        <a:fontRef idx="minor">
+                          <a:schemeClr val="tx1"/>
+                        </a:fontRef>
+                      </wps:style>
+                      <wps:bodyPr/>
+                    </wps:wsp>
+                  </a:graphicData>
+                </a:graphic>
+                <wp14:sizeRelH relativeFrom="margin">
+                  <wp14:pctWidth>0</wp14:pctWidth>
+                </wp14:sizeRelH>
+              </wp:anchor>
+            </w:drawing>
+          </mc:Choice>
+          <mc:Fallback>
+            <w:pict>
+              <v:line w14:anchorId="6E238BB3" id="Straight Connector 18" o:spid="_x0000_s1026" style="position:absolute;z-index:251677696;visibility:visible;mso-wrap-style:square;mso-width-percent:0;mso-wrap-distance-left:9pt;mso-wrap-distance-top:0;mso-wrap-distance-right:9pt;mso-wrap-distance-bottom:0;mso-position-horizontal:absolute;mso-position-horizontal-relative:text;mso-position-vertical:absolute;mso-position-vertical-relative:text;mso-width-percent:0;mso-width-relative:margin" from="-36.6pt,-6.7pt" to="510.3pt,-6.7pt" o:gfxdata="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" strokecolor="#2d78b7" strokeweight="2.75pt">
+                <v:stroke joinstyle="miter"/>
+              </v:line>
+            </w:pict>
+          </mc:Fallback>
+        </mc:AlternateContent>
+      </w:r>
+      <w:r>
+        <w:rPr>
+          <w:noProof/>
+        </w:rPr>
+        <mc:AlternateContent>
+          <mc:Choice Requires="wps">
+            <w:drawing>
+              <wp:anchor distT="0" distB="0" distL="114300" distR="114300" simplePos="0" relativeHeight="251676672" behindDoc="0" locked="0" layoutInCell="1" allowOverlap="1">
+                <wp:simplePos x="0" y="0"/>
+                <wp:positionH relativeFrom="column">
+                  <wp:posOffset>2853559</wp:posOffset>
+                </wp:positionH>
+                <wp:positionV relativeFrom="paragraph">
+                  <wp:posOffset>-693683</wp:posOffset>
+                </wp:positionV>
+                <wp:extent cx="3757689" cy="522889"/>
+                <wp:effectExtent l="0" t="0" r="1905" b="0"/>
+                <wp:wrapNone/>
+                <wp:docPr id="17" name="Text Box 17"/>
                 <wp:cNvGraphicFramePr/>
                 <a:graphic xmlns:a="http://schemas.openxmlformats.org/drawingml/2006/main">
                   <a:graphicData uri="http://schemas.microsoft.com/office/word/2010/wordprocessingShape">
@@ -30,7 +174,7 @@
                       <wps:spPr>
                         <a:xfrm>
                           <a:off x="0" y="0"/>
-                          <a:ext cx="3048000" cy="590550"/>
+                          <a:ext cx="3757689" cy="522889"/>
                         </a:xfrm>
                         <a:prstGeom prst="rect">
                           <a:avLst/>
@@ -45,55 +189,33 @@
                       <wps:txbx>
                         <w:txbxContent>
                           <w:p>
+                            <w:pPr>
+                              <w:shd w:val="clear" w:color="auto" w:fill="FFFFFF"/>
+                              <w:spacing w:after="120"/>
+                              <w:jc w:val="center"/>
+                              <w:textAlignment w:val="baseline"/>
+                              <w:outlineLvl w:val="2"/>
+                              <w:rPr>
+                                <w:rFonts w:ascii="Verdana" w:eastAsia="Times New Roman" w:hAnsi="Verdana" w:cs="Times New Roman"/>
+                                <w:b/>
+                                <w:bCs/>
+                                <w:color w:val="4A4A4A"/>
+                              </w:rPr>
+                            </w:pPr>
                             <w:r>
                               <w:rPr>
-                                <w:noProof/>
+                                <w:rFonts w:ascii="Verdana" w:eastAsia="Times New Roman" w:hAnsi="Verdana" w:cs="Times New Roman"/>
+                                <w:b/>
+                                <w:bCs/>
+                                <w:color w:val="4A4A4A"/>
                               </w:rPr>
-                              <w:drawing>
-                                <wp:inline distT="0" distB="0" distL="0" distR="0" wp14:anchorId="61E3CD3A" wp14:editId="7B4510B8">
-                                  <wp:extent cx="2616200" cy="393700"/>
-                                  <wp:effectExtent l="0" t="0" r="0" b="0"/>
-                                  <wp:docPr id="9" name="Picture 9"/>
-                                  <wp:cNvGraphicFramePr>
-                                    <a:graphicFrameLocks xmlns:a="http://schemas.openxmlformats.org/drawingml/2006/main" noChangeAspect="1"/>
-                                  </wp:cNvGraphicFramePr>
-                                  <a:graphic xmlns:a="http://schemas.openxmlformats.org/drawingml/2006/main">
-                                    <a:graphicData uri="http://schemas.openxmlformats.org/drawingml/2006/picture">
-                                      <pic:pic xmlns:pic="http://schemas.openxmlformats.org/drawingml/2006/picture">
-                                        <pic:nvPicPr>
-                                          <pic:cNvPr id="9" name="logo-glygen-blue 64.png"/>
-                                          <pic:cNvPicPr/>
-                                        </pic:nvPicPr>
-                                        <pic:blipFill>
-                                          <a:blip r:embed="rId4">
-                                            <a:extLst>
-                                              <a:ext uri="{28A0092B-C50C-407E-A947-70E740481C1C}">
-                                                <a14:useLocalDpi xmlns:a14="http://schemas.microsoft.com/office/drawing/2010/main" val="0"/>
-                                              </a:ext>
-                                            </a:extLst>
-                                          </a:blip>
-                                          <a:stretch>
-                                            <a:fillRect/>
-                                          </a:stretch>
-                                        </pic:blipFill>
-                                        <pic:spPr>
-                                          <a:xfrm>
-                                            <a:off x="0" y="0"/>
-                                            <a:ext cx="2616200" cy="393700"/>
-                                          </a:xfrm>
-                                          <a:prstGeom prst="rect">
-                                            <a:avLst/>
-                                          </a:prstGeom>
-                                          <a:ln>
-                                            <a:noFill/>
-                                          </a:ln>
-                                        </pic:spPr>
-                                      </pic:pic>
-                                    </a:graphicData>
-                                  </a:graphic>
-                                </wp:inline>
-                              </w:drawing>
+                              <w:t>Computational and Informatics Resources for Glycoscience</w:t>
                             </w:r>
+                          </w:p>
+                          <w:p>
+                            <w:pPr>
+                              <w:jc w:val="center"/>
+                            </w:pPr>
                           </w:p>
                         </w:txbxContent>
                       </wps:txbx>
@@ -109,9 +231,6 @@
                 <wp14:sizeRelH relativeFrom="margin">
                   <wp14:pctWidth>0</wp14:pctWidth>
                 </wp14:sizeRelH>
-                <wp14:sizeRelV relativeFrom="margin">
-                  <wp14:pctHeight>0</wp14:pctHeight>
-                </wp14:sizeRelV>
               </wp:anchor>
             </w:drawing>
           </mc:Choice>
@@ -121,59 +240,37 @@
                 <v:stroke joinstyle="miter"/>
                 <v:path gradientshapeok="t" o:connecttype="rect"/>
               </v:shapetype>
-              <v:shape id="Text Box 7" o:spid="_x0000_s1026" type="#_x0000_t202" style="position:absolute;margin-left:-60.6pt;margin-top:-59.6pt;width:240pt;height:46.5pt;z-index:251661312;visibility:visible;mso-wrap-style:square;mso-width-percent:0;mso-height-percent:0;mso-wrap-distance-left:9pt;mso-wrap-distance-top:0;mso-wrap-distance-right:9pt;mso-wrap-distance-bottom:0;mso-position-horizontal:absolute;mso-position-horizontal-relative:text;mso-position-vertical:absolute;mso-position-vertical-relative:text;mso-width-percent:0;mso-height-percent:0;mso-width-relative:margin;mso-height-relative:margin;v-text-anchor:top" o:gfxdata="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" fillcolor="white [3201]" stroked="f" strokeweight=".5pt">
+              <v:shape id="Text Box 17" o:spid="_x0000_s1026" type="#_x0000_t202" style="position:absolute;margin-left:224.7pt;margin-top:-54.6pt;width:295.9pt;height:41.15pt;z-index:251676672;visibility:visible;mso-wrap-style:square;mso-width-percent:0;mso-wrap-distance-left:9pt;mso-wrap-distance-top:0;mso-wrap-distance-right:9pt;mso-wrap-distance-bottom:0;mso-position-horizontal:absolute;mso-position-horizontal-relative:text;mso-position-vertical:absolute;mso-position-vertical-relative:text;mso-width-percent:0;mso-width-relative:margin;v-text-anchor:top" o:gfxdata="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" fillcolor="white [3201]" stroked="f" strokeweight=".5pt">
                 <v:textbox>
                   <w:txbxContent>
                     <w:p>
+                      <w:pPr>
+                        <w:shd w:val="clear" w:color="auto" w:fill="FFFFFF"/>
+                        <w:spacing w:after="120"/>
+                        <w:jc w:val="center"/>
+                        <w:textAlignment w:val="baseline"/>
+                        <w:outlineLvl w:val="2"/>
+                        <w:rPr>
+                          <w:rFonts w:ascii="Verdana" w:eastAsia="Times New Roman" w:hAnsi="Verdana" w:cs="Times New Roman"/>
+                          <w:b/>
+                          <w:bCs/>
+                          <w:color w:val="4A4A4A"/>
+                        </w:rPr>
+                      </w:pPr>
                       <w:r>
                         <w:rPr>
-                          <w:noProof/>
+                          <w:rFonts w:ascii="Verdana" w:eastAsia="Times New Roman" w:hAnsi="Verdana" w:cs="Times New Roman"/>
+                          <w:b/>
+                          <w:bCs/>
+                          <w:color w:val="4A4A4A"/>
                         </w:rPr>
-                        <w:drawing>
-                          <wp:inline distT="0" distB="0" distL="0" distR="0" wp14:anchorId="61E3CD3A" wp14:editId="7B4510B8">
-                            <wp:extent cx="2616200" cy="393700"/>
-                            <wp:effectExtent l="0" t="0" r="0" b="0"/>
-                            <wp:docPr id="9" name="Picture 9"/>
-                            <wp:cNvGraphicFramePr>
-                              <a:graphicFrameLocks xmlns:a="http://schemas.openxmlformats.org/drawingml/2006/main" noChangeAspect="1"/>
-                            </wp:cNvGraphicFramePr>
-                            <a:graphic xmlns:a="http://schemas.openxmlformats.org/drawingml/2006/main">
-                              <a:graphicData uri="http://schemas.openxmlformats.org/drawingml/2006/picture">
-                                <pic:pic xmlns:pic="http://schemas.openxmlformats.org/drawingml/2006/picture">
-                                  <pic:nvPicPr>
-                                    <pic:cNvPr id="9" name="logo-glygen-blue 64.png"/>
-                                    <pic:cNvPicPr/>
-                                  </pic:nvPicPr>
-                                  <pic:blipFill>
-                                    <a:blip r:embed="rId4">
-                                      <a:extLst>
-                                        <a:ext uri="{28A0092B-C50C-407E-A947-70E740481C1C}">
-                                          <a14:useLocalDpi xmlns:a14="http://schemas.microsoft.com/office/drawing/2010/main" val="0"/>
-                                        </a:ext>
-                                      </a:extLst>
-                                    </a:blip>
-                                    <a:stretch>
-                                      <a:fillRect/>
-                                    </a:stretch>
-                                  </pic:blipFill>
-                                  <pic:spPr>
-                                    <a:xfrm>
-                                      <a:off x="0" y="0"/>
-                                      <a:ext cx="2616200" cy="393700"/>
-                                    </a:xfrm>
-                                    <a:prstGeom prst="rect">
-                                      <a:avLst/>
-                                    </a:prstGeom>
-                                    <a:ln>
-                                      <a:noFill/>
-                                    </a:ln>
-                                  </pic:spPr>
-                                </pic:pic>
-                              </a:graphicData>
-                            </a:graphic>
-                          </wp:inline>
-                        </w:drawing>
+                        <w:t>Computational and Informatics Resources for Glycoscience</w:t>
                       </w:r>
+                    </w:p>
+                    <w:p>
+                      <w:pPr>
+                        <w:jc w:val="center"/>
+                      </w:pPr>
                     </w:p>
                   </w:txbxContent>
                 </v:textbox>
@@ -189,18 +286,18 @@
         <mc:AlternateContent>
           <mc:Choice Requires="wps">
             <w:drawing>
-              <wp:anchor distT="0" distB="0" distL="114300" distR="114300" simplePos="0" relativeHeight="251659264" behindDoc="0" locked="0" layoutInCell="1" allowOverlap="1">
+              <wp:anchor distT="0" distB="0" distL="114300" distR="114300" simplePos="0" relativeHeight="251674624" behindDoc="0" locked="0" layoutInCell="1" allowOverlap="1" wp14:anchorId="0CE9FF16" wp14:editId="07EBB128">
                 <wp:simplePos x="0" y="0"/>
                 <wp:positionH relativeFrom="column">
-                  <wp:posOffset>4776470</wp:posOffset>
+                  <wp:posOffset>-535440</wp:posOffset>
                 </wp:positionH>
                 <wp:positionV relativeFrom="paragraph">
-                  <wp:posOffset>-877181</wp:posOffset>
+                  <wp:posOffset>-707066</wp:posOffset>
                 </wp:positionV>
-                <wp:extent cx="2027555" cy="4096385"/>
-                <wp:effectExtent l="0" t="0" r="4445" b="5715"/>
+                <wp:extent cx="2717443" cy="553792"/>
+                <wp:effectExtent l="0" t="0" r="0" b="0"/>
                 <wp:wrapNone/>
-                <wp:docPr id="2" name="Text Box 2"/>
+                <wp:docPr id="51" name="Text Box 51"/>
                 <wp:cNvGraphicFramePr/>
                 <a:graphic xmlns:a="http://schemas.openxmlformats.org/drawingml/2006/main">
                   <a:graphicData uri="http://schemas.microsoft.com/office/word/2010/wordprocessingShape">
@@ -209,14 +306,12 @@
                       <wps:spPr>
                         <a:xfrm>
                           <a:off x="0" y="0"/>
-                          <a:ext cx="2027555" cy="4096385"/>
+                          <a:ext cx="2717443" cy="553792"/>
                         </a:xfrm>
                         <a:prstGeom prst="rect">
                           <a:avLst/>
                         </a:prstGeom>
-                        <a:solidFill>
-                          <a:schemeClr val="lt1"/>
-                        </a:solidFill>
+                        <a:noFill/>
                         <a:ln w="6350">
                           <a:noFill/>
                         </a:ln>
@@ -229,10 +324,10 @@
                                 <w:noProof/>
                               </w:rPr>
                               <w:drawing>
-                                <wp:inline distT="0" distB="0" distL="0" distR="0" wp14:anchorId="109C3D87" wp14:editId="1E09B327">
-                                  <wp:extent cx="1838325" cy="3846195"/>
-                                  <wp:effectExtent l="0" t="0" r="3175" b="1905"/>
-                                  <wp:docPr id="10" name="Picture 10"/>
+                                <wp:inline distT="0" distB="0" distL="0" distR="0">
+                                  <wp:extent cx="2197100" cy="381000"/>
+                                  <wp:effectExtent l="0" t="0" r="0" b="0"/>
+                                  <wp:docPr id="63" name="Graphic 63"/>
                                   <wp:cNvGraphicFramePr>
                                     <a:graphicFrameLocks xmlns:a="http://schemas.openxmlformats.org/drawingml/2006/main" noChangeAspect="1"/>
                                   </wp:cNvGraphicFramePr>
@@ -240,11 +335,20 @@
                                     <a:graphicData uri="http://schemas.openxmlformats.org/drawingml/2006/picture">
                                       <pic:pic xmlns:pic="http://schemas.openxmlformats.org/drawingml/2006/picture">
                                         <pic:nvPicPr>
-                                          <pic:cNvPr id="1" name=""/>
+                                          <pic:cNvPr id="63" name="logo-glygen-blue 36.svg"/>
                                           <pic:cNvPicPr/>
                                         </pic:nvPicPr>
                                         <pic:blipFill>
-                                          <a:blip r:embed="rId5"/>
+                                          <a:blip r:embed="rId6">
+                                            <a:extLst>
+                                              <a:ext uri="{28A0092B-C50C-407E-A947-70E740481C1C}">
+                                                <a14:useLocalDpi xmlns:a14="http://schemas.microsoft.com/office/drawing/2010/main" val="0"/>
+                                              </a:ext>
+                                              <a:ext uri="{96DAC541-7B7A-43D3-8B79-37D633B846F1}">
+                                                <asvg:svgBlip xmlns:asvg="http://schemas.microsoft.com/office/drawing/2016/SVG/main" r:embed="rId7"/>
+                                              </a:ext>
+                                            </a:extLst>
+                                          </a:blip>
                                           <a:stretch>
                                             <a:fillRect/>
                                           </a:stretch>
@@ -252,7 +356,7 @@
                                         <pic:spPr>
                                           <a:xfrm>
                                             <a:off x="0" y="0"/>
-                                            <a:ext cx="1838325" cy="3846195"/>
+                                            <a:ext cx="2197100" cy="381000"/>
                                           </a:xfrm>
                                           <a:prstGeom prst="rect">
                                             <a:avLst/>
@@ -287,16 +391,19 @@
           </mc:Choice>
           <mc:Fallback>
             <w:pict>
-              <v:shape id="Text Box 2" o:spid="_x0000_s1027" type="#_x0000_t202" style="position:absolute;margin-left:376.1pt;margin-top:-69.05pt;width:159.65pt;height:322.55pt;z-index:251659264;visibility:visible;mso-wrap-style:square;mso-width-percent:0;mso-height-percent:0;mso-wrap-distance-left:9pt;mso-wrap-distance-top:0;mso-wrap-distance-right:9pt;mso-wrap-distance-bottom:0;mso-position-horizontal:absolute;mso-position-horizontal-relative:text;mso-position-vertical:absolute;mso-position-vertical-relative:text;mso-width-percent:0;mso-height-percent:0;mso-width-relative:margin;mso-height-relative:margin;v-text-anchor:top" o:gfxdata="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" fillcolor="white [3201]" stroked="f" strokeweight=".5pt">
+              <v:shape w14:anchorId="0CE9FF16" id="Text Box 51" o:spid="_x0000_s1027" type="#_x0000_t202" style="position:absolute;margin-left:-42.15pt;margin-top:-55.65pt;width:213.95pt;height:43.6pt;z-index:251674624;visibility:visible;mso-wrap-style:square;mso-width-percent:0;mso-height-percent:0;mso-wrap-distance-left:9pt;mso-wrap-distance-top:0;mso-wrap-distance-right:9pt;mso-wrap-distance-bottom:0;mso-position-horizontal:absolute;mso-position-horizontal-relative:text;mso-position-vertical:absolute;mso-position-vertical-relative:text;mso-width-percent:0;mso-height-percent:0;mso-width-relative:margin;mso-height-relative:margin;v-text-anchor:top" o:gfxdata="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" filled="f" stroked="f" strokeweight=".5pt">
                 <v:textbox>
                   <w:txbxContent>
                     <w:p>
                       <w:r>
+                        <w:rPr>
+                          <w:noProof/>
+                        </w:rPr>
                         <w:drawing>
-                          <wp:inline distT="0" distB="0" distL="0" distR="0" wp14:anchorId="109C3D87" wp14:editId="1E09B327">
-                            <wp:extent cx="1838325" cy="3846195"/>
-                            <wp:effectExtent l="0" t="0" r="3175" b="1905"/>
-                            <wp:docPr id="10" name="Picture 10"/>
+                          <wp:inline distT="0" distB="0" distL="0" distR="0">
+                            <wp:extent cx="2197100" cy="381000"/>
+                            <wp:effectExtent l="0" t="0" r="0" b="0"/>
+                            <wp:docPr id="63" name="Graphic 63"/>
                             <wp:cNvGraphicFramePr>
                               <a:graphicFrameLocks xmlns:a="http://schemas.openxmlformats.org/drawingml/2006/main" noChangeAspect="1"/>
                             </wp:cNvGraphicFramePr>
@@ -304,11 +411,20 @@
                               <a:graphicData uri="http://schemas.openxmlformats.org/drawingml/2006/picture">
                                 <pic:pic xmlns:pic="http://schemas.openxmlformats.org/drawingml/2006/picture">
                                   <pic:nvPicPr>
-                                    <pic:cNvPr id="1" name=""/>
+                                    <pic:cNvPr id="63" name="logo-glygen-blue 36.svg"/>
                                     <pic:cNvPicPr/>
                                   </pic:nvPicPr>
                                   <pic:blipFill>
-                                    <a:blip r:embed="rId6"/>
+                                    <a:blip r:embed="rId6">
+                                      <a:extLst>
+                                        <a:ext uri="{28A0092B-C50C-407E-A947-70E740481C1C}">
+                                          <a14:useLocalDpi xmlns:a14="http://schemas.microsoft.com/office/drawing/2010/main" val="0"/>
+                                        </a:ext>
+                                        <a:ext uri="{96DAC541-7B7A-43D3-8B79-37D633B846F1}">
+                                          <asvg:svgBlip xmlns:asvg="http://schemas.microsoft.com/office/drawing/2016/SVG/main" r:embed="rId7"/>
+                                        </a:ext>
+                                      </a:extLst>
+                                    </a:blip>
                                     <a:stretch>
                                       <a:fillRect/>
                                     </a:stretch>
@@ -316,7 +432,7 @@
                                   <pic:spPr>
                                     <a:xfrm>
                                       <a:off x="0" y="0"/>
-                                      <a:ext cx="1838325" cy="3846195"/>
+                                      <a:ext cx="2197100" cy="381000"/>
                                     </a:xfrm>
                                     <a:prstGeom prst="rect">
                                       <a:avLst/>
@@ -337,9 +453,165 @@
         </mc:AlternateContent>
       </w:r>
       <w:r>
-        <w:t xml:space="preserve">                                                                                   </w:t>
+        <w:t xml:space="preserve">           </w:t>
+      </w:r>
+      <w:r>
+        <w:tab/>
+      </w:r>
+      <w:r>
+        <w:tab/>
+      </w:r>
+      <w:r>
+        <w:tab/>
+      </w:r>
+      <w:r>
+        <w:tab/>
+      </w:r>
+      <w:r>
+        <w:tab/>
+      </w:r>
+      <w:r>
+        <w:tab/>
+      </w:r>
+      <w:r>
+        <w:tab/>
+      </w:r>
+      <w:r>
+        <w:tab/>
+      </w:r>
+      <w:r>
+        <w:tab/>
+      </w:r>
+      <w:r>
+        <w:tab/>
+      </w:r>
+      <w:r>
+        <w:tab/>
+      </w:r>
+      <w:r>
+        <w:tab/>
+      </w:r>
+      <w:r>
+        <w:tab/>
+      </w:r>
+      <w:r>
+        <w:t xml:space="preserve"> </w:t>
       </w:r>
     </w:p>
+    <w:p>
+      <w:r>
+        <w:tab/>
+      </w:r>
+      <w:r>
+        <w:tab/>
+      </w:r>
+      <w:r>
+        <w:tab/>
+      </w:r>
+      <w:r>
+        <w:tab/>
+      </w:r>
+      <w:r>
+        <w:tab/>
+      </w:r>
+      <w:r>
+        <w:tab/>
+      </w:r>
+      <w:r>
+        <w:tab/>
+      </w:r>
+      <w:r>
+        <w:tab/>
+      </w:r>
+      <w:r>
+        <w:tab/>
+      </w:r>
+      <w:r>
+        <w:tab/>
+      </w:r>
+      <w:r>
+        <w:tab/>
+      </w:r>
+      <w:r>
+        <w:tab/>
+      </w:r>
+      <w:r>
+        <w:tab/>
+      </w:r>
+      <w:r>
+        <w:tab/>
+      </w:r>
+      <w:r>
+        <w:tab/>
+      </w:r>
+      <w:r>
+        <w:tab/>
+      </w:r>
+      <w:r>
+        <w:tab/>
+      </w:r>
+      <w:r>
+        <w:tab/>
+      </w:r>
+      <w:r>
+        <w:tab/>
+      </w:r>
+      <w:r>
+        <w:tab/>
+      </w:r>
+      <w:r>
+        <w:tab/>
+      </w:r>
+      <w:r>
+        <w:tab/>
+      </w:r>
+      <w:r>
+        <w:tab/>
+      </w:r>
+      <w:r>
+        <w:tab/>
+      </w:r>
+      <w:r>
+        <w:tab/>
+      </w:r>
+    </w:p>
+    <w:p/>
+    <w:p/>
+    <w:p/>
+    <w:p/>
+    <w:p/>
+    <w:p/>
+    <w:p/>
+    <w:p/>
+    <w:p/>
+    <w:p/>
+    <w:p/>
+    <w:p/>
+    <w:p/>
+    <w:p/>
+    <w:p/>
+    <w:p/>
+    <w:p/>
+    <w:p/>
+    <w:p/>
+    <w:p/>
+    <w:p/>
+    <w:p/>
+    <w:p/>
+    <w:p/>
+    <w:p/>
+    <w:p/>
+    <w:p/>
+    <w:p/>
+    <w:p/>
+    <w:p/>
+    <w:p/>
+    <w:p/>
+    <w:p/>
+    <w:p/>
+    <w:p/>
+    <w:p/>
+    <w:p/>
     <w:p/>
     <w:p>
       <w:r>
@@ -349,18 +621,18 @@
         <mc:AlternateContent>
           <mc:Choice Requires="wps">
             <w:drawing>
-              <wp:anchor distT="0" distB="0" distL="114300" distR="114300" simplePos="0" relativeHeight="251662336" behindDoc="0" locked="0" layoutInCell="1" allowOverlap="1">
+              <wp:anchor distT="0" distB="0" distL="114300" distR="114300" simplePos="0" relativeHeight="251672576" behindDoc="0" locked="0" layoutInCell="1" allowOverlap="1">
                 <wp:simplePos x="0" y="0"/>
                 <wp:positionH relativeFrom="column">
-                  <wp:posOffset>3713052</wp:posOffset>
+                  <wp:posOffset>3905250</wp:posOffset>
                 </wp:positionH>
                 <wp:positionV relativeFrom="paragraph">
-                  <wp:posOffset>8060690</wp:posOffset>
+                  <wp:posOffset>754380</wp:posOffset>
                 </wp:positionV>
-                <wp:extent cx="2824480" cy="792480"/>
+                <wp:extent cx="2876550" cy="742950"/>
                 <wp:effectExtent l="0" t="0" r="0" b="0"/>
                 <wp:wrapNone/>
-                <wp:docPr id="4" name="Text Box 4"/>
+                <wp:docPr id="46" name="Text Box 46"/>
                 <wp:cNvGraphicFramePr/>
                 <a:graphic xmlns:a="http://schemas.openxmlformats.org/drawingml/2006/main">
                   <a:graphicData uri="http://schemas.microsoft.com/office/word/2010/wordprocessingShape">
@@ -369,7 +641,7 @@
                       <wps:spPr>
                         <a:xfrm>
                           <a:off x="0" y="0"/>
-                          <a:ext cx="2824480" cy="792480"/>
+                          <a:ext cx="2876550" cy="742950"/>
                         </a:xfrm>
                         <a:prstGeom prst="rect">
                           <a:avLst/>
@@ -387,10 +659,10 @@
                                 <w:noProof/>
                               </w:rPr>
                               <w:drawing>
-                                <wp:inline distT="0" distB="0" distL="0" distR="0" wp14:anchorId="2C34FD88" wp14:editId="07EF1E41">
-                                  <wp:extent cx="2534920" cy="427703"/>
-                                  <wp:effectExtent l="0" t="0" r="0" b="4445"/>
-                                  <wp:docPr id="3" name="Graphic 3"/>
+                                <wp:inline distT="0" distB="0" distL="0" distR="0" wp14:anchorId="4A8E95AB" wp14:editId="5B10A560">
+                                  <wp:extent cx="2347595" cy="431450"/>
+                                  <wp:effectExtent l="0" t="0" r="0" b="0"/>
+                                  <wp:docPr id="56" name="Graphic 56"/>
                                   <wp:cNvGraphicFramePr>
                                     <a:graphicFrameLocks xmlns:a="http://schemas.openxmlformats.org/drawingml/2006/main" noChangeAspect="1"/>
                                   </wp:cNvGraphicFramePr>
@@ -398,17 +670,17 @@
                                     <a:graphicData uri="http://schemas.openxmlformats.org/drawingml/2006/picture">
                                       <pic:pic xmlns:pic="http://schemas.openxmlformats.org/drawingml/2006/picture">
                                         <pic:nvPicPr>
-                                          <pic:cNvPr id="3" name="logo-glygen.org-blue-48.svg"/>
+                                          <pic:cNvPr id="45" name="logo-glygen.org-blue 36.svg"/>
                                           <pic:cNvPicPr/>
                                         </pic:nvPicPr>
                                         <pic:blipFill>
-                                          <a:blip r:embed="rId7">
+                                          <a:blip r:embed="rId8">
                                             <a:extLst>
                                               <a:ext uri="{28A0092B-C50C-407E-A947-70E740481C1C}">
                                                 <a14:useLocalDpi xmlns:a14="http://schemas.microsoft.com/office/drawing/2010/main" val="0"/>
                                               </a:ext>
                                               <a:ext uri="{96DAC541-7B7A-43D3-8B79-37D633B846F1}">
-                                                <asvg:svgBlip xmlns:asvg="http://schemas.microsoft.com/office/drawing/2016/SVG/main" r:embed="rId8"/>
+                                                <asvg:svgBlip xmlns:asvg="http://schemas.microsoft.com/office/drawing/2016/SVG/main" r:embed="rId9"/>
                                               </a:ext>
                                             </a:extLst>
                                           </a:blip>
@@ -419,7 +691,7 @@
                                         <pic:spPr>
                                           <a:xfrm>
                                             <a:off x="0" y="0"/>
-                                            <a:ext cx="2552323" cy="430639"/>
+                                            <a:ext cx="2347595" cy="431450"/>
                                           </a:xfrm>
                                           <a:prstGeom prst="rect">
                                             <a:avLst/>
@@ -454,7 +726,7 @@
           </mc:Choice>
           <mc:Fallback>
             <w:pict>
-              <v:shape id="Text Box 4" o:spid="_x0000_s1028" type="#_x0000_t202" style="position:absolute;margin-left:292.35pt;margin-top:634.7pt;width:222.4pt;height:62.4pt;z-index:251662336;visibility:visible;mso-wrap-style:square;mso-width-percent:0;mso-height-percent:0;mso-wrap-distance-left:9pt;mso-wrap-distance-top:0;mso-wrap-distance-right:9pt;mso-wrap-distance-bottom:0;mso-position-horizontal:absolute;mso-position-horizontal-relative:text;mso-position-vertical:absolute;mso-position-vertical-relative:text;mso-width-percent:0;mso-height-percent:0;mso-width-relative:margin;mso-height-relative:margin;v-text-anchor:top" o:gfxdata="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" filled="f" stroked="f" strokeweight=".5pt">
+              <v:shape id="Text Box 46" o:spid="_x0000_s1028" type="#_x0000_t202" style="position:absolute;margin-left:307.5pt;margin-top:59.4pt;width:226.5pt;height:58.5pt;z-index:251672576;visibility:visible;mso-wrap-style:square;mso-width-percent:0;mso-height-percent:0;mso-wrap-distance-left:9pt;mso-wrap-distance-top:0;mso-wrap-distance-right:9pt;mso-wrap-distance-bottom:0;mso-position-horizontal:absolute;mso-position-horizontal-relative:text;mso-position-vertical:absolute;mso-position-vertical-relative:text;mso-width-percent:0;mso-height-percent:0;mso-width-relative:margin;mso-height-relative:margin;v-text-anchor:top" o:gfxdata="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" filled="f" stroked="f" strokeweight=".5pt">
                 <v:textbox>
                   <w:txbxContent>
                     <w:p>
@@ -463,10 +735,10 @@
                           <w:noProof/>
                         </w:rPr>
                         <w:drawing>
-                          <wp:inline distT="0" distB="0" distL="0" distR="0" wp14:anchorId="2C34FD88" wp14:editId="07EF1E41">
-                            <wp:extent cx="2534920" cy="427703"/>
-                            <wp:effectExtent l="0" t="0" r="0" b="4445"/>
-                            <wp:docPr id="3" name="Graphic 3"/>
+                          <wp:inline distT="0" distB="0" distL="0" distR="0" wp14:anchorId="4A8E95AB" wp14:editId="5B10A560">
+                            <wp:extent cx="2347595" cy="431450"/>
+                            <wp:effectExtent l="0" t="0" r="0" b="0"/>
+                            <wp:docPr id="56" name="Graphic 56"/>
                             <wp:cNvGraphicFramePr>
                               <a:graphicFrameLocks xmlns:a="http://schemas.openxmlformats.org/drawingml/2006/main" noChangeAspect="1"/>
                             </wp:cNvGraphicFramePr>
@@ -474,17 +746,17 @@
                               <a:graphicData uri="http://schemas.openxmlformats.org/drawingml/2006/picture">
                                 <pic:pic xmlns:pic="http://schemas.openxmlformats.org/drawingml/2006/picture">
                                   <pic:nvPicPr>
-                                    <pic:cNvPr id="3" name="logo-glygen.org-blue-48.svg"/>
+                                    <pic:cNvPr id="45" name="logo-glygen.org-blue 36.svg"/>
                                     <pic:cNvPicPr/>
                                   </pic:nvPicPr>
                                   <pic:blipFill>
-                                    <a:blip r:embed="rId7">
+                                    <a:blip r:embed="rId8">
                                       <a:extLst>
                                         <a:ext uri="{28A0092B-C50C-407E-A947-70E740481C1C}">
                                           <a14:useLocalDpi xmlns:a14="http://schemas.microsoft.com/office/drawing/2010/main" val="0"/>
                                         </a:ext>
                                         <a:ext uri="{96DAC541-7B7A-43D3-8B79-37D633B846F1}">
-                                          <asvg:svgBlip xmlns:asvg="http://schemas.microsoft.com/office/drawing/2016/SVG/main" r:embed="rId8"/>
+                                          <asvg:svgBlip xmlns:asvg="http://schemas.microsoft.com/office/drawing/2016/SVG/main" r:embed="rId9"/>
                                         </a:ext>
                                       </a:extLst>
                                     </a:blip>
@@ -495,7 +767,7 @@
                                   <pic:spPr>
                                     <a:xfrm>
                                       <a:off x="0" y="0"/>
-                                      <a:ext cx="2552323" cy="430639"/>
+                                      <a:ext cx="2347595" cy="431450"/>
                                     </a:xfrm>
                                     <a:prstGeom prst="rect">
                                       <a:avLst/>
@@ -515,167 +787,9 @@
           </mc:Fallback>
         </mc:AlternateContent>
       </w:r>
-      <w:r>
-        <w:rPr>
-          <w:noProof/>
-        </w:rPr>
-        <mc:AlternateContent>
-          <mc:Choice Requires="wps">
-            <w:drawing>
-              <wp:anchor distT="0" distB="0" distL="114300" distR="114300" simplePos="0" relativeHeight="251660288" behindDoc="0" locked="0" layoutInCell="1" allowOverlap="1">
-                <wp:simplePos x="0" y="0"/>
-                <wp:positionH relativeFrom="column">
-                  <wp:posOffset>-820031</wp:posOffset>
-                </wp:positionH>
-                <wp:positionV relativeFrom="paragraph">
-                  <wp:posOffset>6642735</wp:posOffset>
-                </wp:positionV>
-                <wp:extent cx="4497355" cy="2049145"/>
-                <wp:effectExtent l="0" t="0" r="0" b="0"/>
-                <wp:wrapNone/>
-                <wp:docPr id="6" name="Text Box 6"/>
-                <wp:cNvGraphicFramePr/>
-                <a:graphic xmlns:a="http://schemas.openxmlformats.org/drawingml/2006/main">
-                  <a:graphicData uri="http://schemas.microsoft.com/office/word/2010/wordprocessingShape">
-                    <wps:wsp>
-                      <wps:cNvSpPr txBox="1"/>
-                      <wps:spPr>
-                        <a:xfrm>
-                          <a:off x="0" y="0"/>
-                          <a:ext cx="4497355" cy="2049145"/>
-                        </a:xfrm>
-                        <a:prstGeom prst="rect">
-                          <a:avLst/>
-                        </a:prstGeom>
-                        <a:solidFill>
-                          <a:schemeClr val="lt1"/>
-                        </a:solidFill>
-                        <a:ln w="6350">
-                          <a:noFill/>
-                        </a:ln>
-                      </wps:spPr>
-                      <wps:txbx>
-                        <w:txbxContent>
-                          <w:p>
-                            <w:r>
-                              <w:rPr>
-                                <w:noProof/>
-                              </w:rPr>
-                              <w:drawing>
-                                <wp:inline distT="0" distB="0" distL="0" distR="0" wp14:anchorId="340FFBB2" wp14:editId="08ED0086">
-                                  <wp:extent cx="4029710" cy="1951355"/>
-                                  <wp:effectExtent l="0" t="0" r="0" b="4445"/>
-                                  <wp:docPr id="1" name="Picture 1"/>
-                                  <wp:cNvGraphicFramePr>
-                                    <a:graphicFrameLocks xmlns:a="http://schemas.openxmlformats.org/drawingml/2006/main" noChangeAspect="1"/>
-                                  </wp:cNvGraphicFramePr>
-                                  <a:graphic xmlns:a="http://schemas.openxmlformats.org/drawingml/2006/main">
-                                    <a:graphicData uri="http://schemas.openxmlformats.org/drawingml/2006/picture">
-                                      <pic:pic xmlns:pic="http://schemas.openxmlformats.org/drawingml/2006/picture">
-                                        <pic:nvPicPr>
-                                          <pic:cNvPr id="1" name=""/>
-                                          <pic:cNvPicPr/>
-                                        </pic:nvPicPr>
-                                        <pic:blipFill>
-                                          <a:blip r:embed="rId9"/>
-                                          <a:stretch>
-                                            <a:fillRect/>
-                                          </a:stretch>
-                                        </pic:blipFill>
-                                        <pic:spPr>
-                                          <a:xfrm>
-                                            <a:off x="0" y="0"/>
-                                            <a:ext cx="4029710" cy="1951355"/>
-                                          </a:xfrm>
-                                          <a:prstGeom prst="rect">
-                                            <a:avLst/>
-                                          </a:prstGeom>
-                                        </pic:spPr>
-                                      </pic:pic>
-                                    </a:graphicData>
-                                  </a:graphic>
-                                </wp:inline>
-                              </w:drawing>
-                            </w:r>
-                          </w:p>
-                        </w:txbxContent>
-                      </wps:txbx>
-                      <wps:bodyPr rot="0" spcFirstLastPara="0" vertOverflow="overflow" horzOverflow="overflow" vert="horz" wrap="square" lIns="91440" tIns="45720" rIns="91440" bIns="45720" numCol="1" spcCol="0" rtlCol="0" fromWordArt="0" anchor="t" anchorCtr="0" forceAA="0" compatLnSpc="1">
-                        <a:prstTxWarp prst="textNoShape">
-                          <a:avLst/>
-                        </a:prstTxWarp>
-                        <a:noAutofit/>
-                      </wps:bodyPr>
-                    </wps:wsp>
-                  </a:graphicData>
-                </a:graphic>
-                <wp14:sizeRelH relativeFrom="margin">
-                  <wp14:pctWidth>0</wp14:pctWidth>
-                </wp14:sizeRelH>
-                <wp14:sizeRelV relativeFrom="margin">
-                  <wp14:pctHeight>0</wp14:pctHeight>
-                </wp14:sizeRelV>
-              </wp:anchor>
-            </w:drawing>
-          </mc:Choice>
-          <mc:Fallback>
-            <w:pict>
-              <v:shape id="Text Box 6" o:spid="_x0000_s1028" type="#_x0000_t202" style="position:absolute;margin-left:-64.55pt;margin-top:523.05pt;width:354.1pt;height:161.35pt;z-index:251660288;visibility:visible;mso-wrap-style:square;mso-width-percent:0;mso-height-percent:0;mso-wrap-distance-left:9pt;mso-wrap-distance-top:0;mso-wrap-distance-right:9pt;mso-wrap-distance-bottom:0;mso-position-horizontal:absolute;mso-position-horizontal-relative:text;mso-position-vertical:absolute;mso-position-vertical-relative:text;mso-width-percent:0;mso-height-percent:0;mso-width-relative:margin;mso-height-relative:margin;v-text-anchor:top" o:gfxdata="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" fillcolor="white [3201]" stroked="f" strokeweight=".5pt">
-                <v:textbox>
-                  <w:txbxContent>
-                    <w:p>
-                      <w:r>
-                        <w:drawing>
-                          <wp:inline distT="0" distB="0" distL="0" distR="0" wp14:anchorId="340FFBB2" wp14:editId="08ED0086">
-                            <wp:extent cx="4029710" cy="1951355"/>
-                            <wp:effectExtent l="0" t="0" r="0" b="4445"/>
-                            <wp:docPr id="1" name="Picture 1"/>
-                            <wp:cNvGraphicFramePr>
-                              <a:graphicFrameLocks xmlns:a="http://schemas.openxmlformats.org/drawingml/2006/main" noChangeAspect="1"/>
-                            </wp:cNvGraphicFramePr>
-                            <a:graphic xmlns:a="http://schemas.openxmlformats.org/drawingml/2006/main">
-                              <a:graphicData uri="http://schemas.openxmlformats.org/drawingml/2006/picture">
-                                <pic:pic xmlns:pic="http://schemas.openxmlformats.org/drawingml/2006/picture">
-                                  <pic:nvPicPr>
-                                    <pic:cNvPr id="1" name=""/>
-                                    <pic:cNvPicPr/>
-                                  </pic:nvPicPr>
-                                  <pic:blipFill>
-                                    <a:blip r:embed="rId10"/>
-                                    <a:stretch>
-                                      <a:fillRect/>
-                                    </a:stretch>
-                                  </pic:blipFill>
-                                  <pic:spPr>
-                                    <a:xfrm>
-                                      <a:off x="0" y="0"/>
-                                      <a:ext cx="4029710" cy="1951355"/>
-                                    </a:xfrm>
-                                    <a:prstGeom prst="rect">
-                                      <a:avLst/>
-                                    </a:prstGeom>
-                                  </pic:spPr>
-                                </pic:pic>
-                              </a:graphicData>
-                            </a:graphic>
-                          </wp:inline>
-                        </w:drawing>
-                      </w:r>
-                    </w:p>
-                  </w:txbxContent>
-                </v:textbox>
-              </v:shape>
-            </w:pict>
-          </mc:Fallback>
-        </mc:AlternateContent>
-      </w:r>
-      <w:r>
-        <w:t xml:space="preserve">                                                                              </w:t>
-      </w:r>
-      <w:bookmarkStart w:id="0" w:name="_GoBack"/>
-      <w:bookmarkEnd w:id="0"/>
     </w:p>
     <w:sectPr>
+      <w:footerReference w:type="default" r:id="rId10"/>
       <w:pgSz w:w="12240" w:h="15840"/>
       <w:pgMar w:top="1440" w:right="1440" w:bottom="1440" w:left="1440" w:header="720" w:footer="720" w:gutter="0"/>
       <w:cols w:space="720"/>
@@ -683,6 +797,60 @@
     </w:sectPr>
   </w:body>
 </w:document>
+</file>
+
+<file path=word/endnotes.xml><?xml version="1.0" encoding="utf-8"?>
+<w:endnotes xmlns:wpc="http://schemas.microsoft.com/office/word/2010/wordprocessingCanvas" xmlns:cx="http://schemas.microsoft.com/office/drawing/2014/chartex" xmlns:cx1="http://schemas.microsoft.com/office/drawing/2015/9/8/chartex" xmlns:cx2="http://schemas.microsoft.com/office/drawing/2015/10/21/chartex" xmlns:cx3="http://schemas.microsoft.com/office/drawing/2016/5/9/chartex" xmlns:cx4="http://schemas.microsoft.com/office/drawing/2016/5/10/chartex" xmlns:cx5="http://schemas.microsoft.com/office/drawing/2016/5/11/chartex" xmlns:cx6="http://schemas.microsoft.com/office/drawing/2016/5/12/chartex" xmlns:cx7="http://schemas.microsoft.com/office/drawing/2016/5/13/chartex" xmlns:cx8="http://schemas.microsoft.com/office/drawing/2016/5/14/chartex" xmlns:mc="http://schemas.openxmlformats.org/markup-compatibility/2006" xmlns:aink="http://schemas.microsoft.com/office/drawing/2016/ink" xmlns:am3d="http://schemas.microsoft.com/office/drawing/2017/model3d" xmlns:o="urn:schemas-microsoft-com:office:office" xmlns:r="http://schemas.openxmlformats.org/officeDocument/2006/relationships" xmlns:m="http://schemas.openxmlformats.org/officeDocument/2006/math" xmlns:v="urn:schemas-microsoft-com:vml" xmlns:wp14="http://schemas.microsoft.com/office/word/2010/wordprocessingDrawing" xmlns:wp="http://schemas.openxmlformats.org/drawingml/2006/wordprocessingDrawing" xmlns:w10="urn:schemas-microsoft-com:office:word" xmlns:w="http://schemas.openxmlformats.org/wordprocessingml/2006/main" xmlns:w14="http://schemas.microsoft.com/office/word/2010/wordml" xmlns:w15="http://schemas.microsoft.com/office/word/2012/wordml" xmlns:w16cid="http://schemas.microsoft.com/office/word/2016/wordml/cid" xmlns:w16se="http://schemas.microsoft.com/office/word/2015/wordml/symex" xmlns:wpg="http://schemas.microsoft.com/office/word/2010/wordprocessingGroup" xmlns:wpi="http://schemas.microsoft.com/office/word/2010/wordprocessingInk" xmlns:wne="http://schemas.microsoft.com/office/word/2006/wordml" xmlns:wps="http://schemas.microsoft.com/office/word/2010/wordprocessingShape" mc:Ignorable="w14 w15 w16se w16cid wp14">
+  <w:endnote w:type="separator" w:id="-1">
+    <w:p>
+      <w:r>
+        <w:separator/>
+      </w:r>
+    </w:p>
+  </w:endnote>
+  <w:endnote w:type="continuationSeparator" w:id="0">
+    <w:p>
+      <w:r>
+        <w:continuationSeparator/>
+      </w:r>
+    </w:p>
+  </w:endnote>
+</w:endnotes>
+</file>
+
+<file path=word/footer1.xml><?xml version="1.0" encoding="utf-8"?>
+<w:ftr xmlns:wpc="http://schemas.microsoft.com/office/word/2010/wordprocessingCanvas" xmlns:cx="http://schemas.microsoft.com/office/drawing/2014/chartex" xmlns:cx1="http://schemas.microsoft.com/office/drawing/2015/9/8/chartex" xmlns:cx2="http://schemas.microsoft.com/office/drawing/2015/10/21/chartex" xmlns:cx3="http://schemas.microsoft.com/office/drawing/2016/5/9/chartex" xmlns:cx4="http://schemas.microsoft.com/office/drawing/2016/5/10/chartex" xmlns:cx5="http://schemas.microsoft.com/office/drawing/2016/5/11/chartex" xmlns:cx6="http://schemas.microsoft.com/office/drawing/2016/5/12/chartex" xmlns:cx7="http://schemas.microsoft.com/office/drawing/2016/5/13/chartex" xmlns:cx8="http://schemas.microsoft.com/office/drawing/2016/5/14/chartex" xmlns:mc="http://schemas.openxmlformats.org/markup-compatibility/2006" xmlns:aink="http://schemas.microsoft.com/office/drawing/2016/ink" xmlns:am3d="http://schemas.microsoft.com/office/drawing/2017/model3d" xmlns:o="urn:schemas-microsoft-com:office:office" xmlns:r="http://schemas.openxmlformats.org/officeDocument/2006/relationships" xmlns:m="http://schemas.openxmlformats.org/officeDocument/2006/math" xmlns:v="urn:schemas-microsoft-com:vml" xmlns:wp14="http://schemas.microsoft.com/office/word/2010/wordprocessingDrawing" xmlns:wp="http://schemas.openxmlformats.org/drawingml/2006/wordprocessingDrawing" xmlns:w10="urn:schemas-microsoft-com:office:word" xmlns:w="http://schemas.openxmlformats.org/wordprocessingml/2006/main" xmlns:w14="http://schemas.microsoft.com/office/word/2010/wordml" xmlns:w15="http://schemas.microsoft.com/office/word/2012/wordml" xmlns:w16cid="http://schemas.microsoft.com/office/word/2016/wordml/cid" xmlns:w16se="http://schemas.microsoft.com/office/word/2015/wordml/symex" xmlns:wpg="http://schemas.microsoft.com/office/word/2010/wordprocessingGroup" xmlns:wpi="http://schemas.microsoft.com/office/word/2010/wordprocessingInk" xmlns:wne="http://schemas.microsoft.com/office/word/2006/wordml" xmlns:wps="http://schemas.microsoft.com/office/word/2010/wordprocessingShape" mc:Ignorable="w14 w15 w16se w16cid wp14">
+  <w:p>
+    <w:pPr>
+      <w:pStyle w:val="Footer"/>
+    </w:pPr>
+    <w:r>
+      <w:tab/>
+    </w:r>
+    <w:r>
+      <w:tab/>
+    </w:r>
+  </w:p>
+</w:ftr>
+</file>
+
+<file path=word/footnotes.xml><?xml version="1.0" encoding="utf-8"?>
+<w:footnotes xmlns:wpc="http://schemas.microsoft.com/office/word/2010/wordprocessingCanvas" xmlns:cx="http://schemas.microsoft.com/office/drawing/2014/chartex" xmlns:cx1="http://schemas.microsoft.com/office/drawing/2015/9/8/chartex" xmlns:cx2="http://schemas.microsoft.com/office/drawing/2015/10/21/chartex" xmlns:cx3="http://schemas.microsoft.com/office/drawing/2016/5/9/chartex" xmlns:cx4="http://schemas.microsoft.com/office/drawing/2016/5/10/chartex" xmlns:cx5="http://schemas.microsoft.com/office/drawing/2016/5/11/chartex" xmlns:cx6="http://schemas.microsoft.com/office/drawing/2016/5/12/chartex" xmlns:cx7="http://schemas.microsoft.com/office/drawing/2016/5/13/chartex" xmlns:cx8="http://schemas.microsoft.com/office/drawing/2016/5/14/chartex" xmlns:mc="http://schemas.openxmlformats.org/markup-compatibility/2006" xmlns:aink="http://schemas.microsoft.com/office/drawing/2016/ink" xmlns:am3d="http://schemas.microsoft.com/office/drawing/2017/model3d" xmlns:o="urn:schemas-microsoft-com:office:office" xmlns:r="http://schemas.openxmlformats.org/officeDocument/2006/relationships" xmlns:m="http://schemas.openxmlformats.org/officeDocument/2006/math" xmlns:v="urn:schemas-microsoft-com:vml" xmlns:wp14="http://schemas.microsoft.com/office/word/2010/wordprocessingDrawing" xmlns:wp="http://schemas.openxmlformats.org/drawingml/2006/wordprocessingDrawing" xmlns:w10="urn:schemas-microsoft-com:office:word" xmlns:w="http://schemas.openxmlformats.org/wordprocessingml/2006/main" xmlns:w14="http://schemas.microsoft.com/office/word/2010/wordml" xmlns:w15="http://schemas.microsoft.com/office/word/2012/wordml" xmlns:w16cid="http://schemas.microsoft.com/office/word/2016/wordml/cid" xmlns:w16se="http://schemas.microsoft.com/office/word/2015/wordml/symex" xmlns:wpg="http://schemas.microsoft.com/office/word/2010/wordprocessingGroup" xmlns:wpi="http://schemas.microsoft.com/office/word/2010/wordprocessingInk" xmlns:wne="http://schemas.microsoft.com/office/word/2006/wordml" xmlns:wps="http://schemas.microsoft.com/office/word/2010/wordprocessingShape" mc:Ignorable="w14 w15 w16se w16cid wp14">
+  <w:footnote w:type="separator" w:id="-1">
+    <w:p>
+      <w:r>
+        <w:separator/>
+      </w:r>
+    </w:p>
+  </w:footnote>
+  <w:footnote w:type="continuationSeparator" w:id="0">
+    <w:p>
+      <w:r>
+        <w:continuationSeparator/>
+      </w:r>
+    </w:p>
+  </w:footnote>
+</w:footnotes>
 </file>
 
 <file path=word/styles.xml><?xml version="1.0" encoding="utf-8"?>
@@ -1078,6 +1246,26 @@
   <w:style w:type="paragraph" w:default="1" w:styleId="Normal">
     <w:name w:val="Normal"/>
     <w:qFormat/>
+    <w:rsid w:val="000D6066"/>
+  </w:style>
+  <w:style w:type="paragraph" w:styleId="Heading3">
+    <w:name w:val="heading 3"/>
+    <w:basedOn w:val="Normal"/>
+    <w:link w:val="Heading3Char"/>
+    <w:uiPriority w:val="9"/>
+    <w:qFormat/>
+    <w:rsid w:val="00B13F1C"/>
+    <w:pPr>
+      <w:spacing w:before="100" w:beforeAutospacing="1" w:after="100" w:afterAutospacing="1"/>
+      <w:outlineLvl w:val="2"/>
+    </w:pPr>
+    <w:rPr>
+      <w:rFonts w:ascii="Times New Roman" w:eastAsia="Times New Roman" w:hAnsi="Times New Roman" w:cs="Times New Roman"/>
+      <w:b/>
+      <w:bCs/>
+      <w:sz w:val="27"/>
+      <w:szCs w:val="27"/>
+    </w:rPr>
   </w:style>
   <w:style w:type="character" w:default="1" w:styleId="DefaultParagraphFont">
     <w:name w:val="Default Paragraph Font"/>
@@ -1105,6 +1293,62 @@
     <w:uiPriority w:val="99"/>
     <w:semiHidden/>
     <w:unhideWhenUsed/>
+  </w:style>
+  <w:style w:type="paragraph" w:styleId="Header">
+    <w:name w:val="header"/>
+    <w:basedOn w:val="Normal"/>
+    <w:link w:val="HeaderChar"/>
+    <w:uiPriority w:val="99"/>
+    <w:unhideWhenUsed/>
+    <w:rsid w:val="00AD3EEB"/>
+    <w:pPr>
+      <w:tabs>
+        <w:tab w:val="center" w:pos="4680"/>
+        <w:tab w:val="right" w:pos="9360"/>
+      </w:tabs>
+    </w:pPr>
+  </w:style>
+  <w:style w:type="character" w:customStyle="1" w:styleId="HeaderChar">
+    <w:name w:val="Header Char"/>
+    <w:basedOn w:val="DefaultParagraphFont"/>
+    <w:link w:val="Header"/>
+    <w:uiPriority w:val="99"/>
+    <w:rsid w:val="00AD3EEB"/>
+  </w:style>
+  <w:style w:type="paragraph" w:styleId="Footer">
+    <w:name w:val="footer"/>
+    <w:basedOn w:val="Normal"/>
+    <w:link w:val="FooterChar"/>
+    <w:uiPriority w:val="99"/>
+    <w:unhideWhenUsed/>
+    <w:rsid w:val="00AD3EEB"/>
+    <w:pPr>
+      <w:tabs>
+        <w:tab w:val="center" w:pos="4680"/>
+        <w:tab w:val="right" w:pos="9360"/>
+      </w:tabs>
+    </w:pPr>
+  </w:style>
+  <w:style w:type="character" w:customStyle="1" w:styleId="FooterChar">
+    <w:name w:val="Footer Char"/>
+    <w:basedOn w:val="DefaultParagraphFont"/>
+    <w:link w:val="Footer"/>
+    <w:uiPriority w:val="99"/>
+    <w:rsid w:val="00AD3EEB"/>
+  </w:style>
+  <w:style w:type="character" w:customStyle="1" w:styleId="Heading3Char">
+    <w:name w:val="Heading 3 Char"/>
+    <w:basedOn w:val="DefaultParagraphFont"/>
+    <w:link w:val="Heading3"/>
+    <w:uiPriority w:val="9"/>
+    <w:rsid w:val="00B13F1C"/>
+    <w:rPr>
+      <w:rFonts w:ascii="Times New Roman" w:eastAsia="Times New Roman" w:hAnsi="Times New Roman" w:cs="Times New Roman"/>
+      <w:b/>
+      <w:bCs/>
+      <w:sz w:val="27"/>
+      <w:szCs w:val="27"/>
+    </w:rPr>
   </w:style>
 </w:styles>
 </file>

</xml_diff>